<commit_message>
Añadido el esqueleto de todo el documento.
</commit_message>
<xml_diff>
--- a/practica02/2363_p2_10_memoria.docx
+++ b/practica02/2363_p2_10_memoria.docx
@@ -258,7 +258,7 @@
           </mc:Choice>
           <mc:Fallback>
             <w:pict>
-              <v:line w14:anchorId="0C1E425C" id="Straight Connector 1" o:spid="_x0000_s1026" style="position:absolute;flip:x;z-index:251659264;visibility:visible;mso-wrap-style:square;mso-wrap-distance-left:9pt;mso-wrap-distance-top:0;mso-wrap-distance-right:9pt;mso-wrap-distance-bottom:0;mso-position-horizontal:absolute;mso-position-horizontal-relative:text;mso-position-vertical:absolute;mso-position-vertical-relative:text" from="248.7pt,19.05pt" to="424.2pt,19.05pt" o:gfxdata="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" strokecolor="#4579b8 [3044]"/>
+              <v:line w14:anchorId="0338447C" id="Straight Connector 1" o:spid="_x0000_s1026" style="position:absolute;flip:x;z-index:251659264;visibility:visible;mso-wrap-style:square;mso-wrap-distance-left:9pt;mso-wrap-distance-top:0;mso-wrap-distance-right:9pt;mso-wrap-distance-bottom:0;mso-position-horizontal:absolute;mso-position-horizontal-relative:text;mso-position-vertical:absolute;mso-position-vertical-relative:text" from="248.7pt,19.05pt" to="424.2pt,19.05pt" o:gfxdata="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" strokecolor="#4579b8 [3044]"/>
             </w:pict>
           </mc:Fallback>
         </mc:AlternateContent>
@@ -349,22 +349,34 @@
           <w:pPr>
             <w:pStyle w:val="TOCHeading"/>
           </w:pPr>
+          <w:proofErr w:type="spellStart"/>
+          <w:r>
+            <w:t>Índice</w:t>
+          </w:r>
+          <w:proofErr w:type="spellEnd"/>
+        </w:p>
+        <w:p>
+          <w:pPr>
+            <w:pStyle w:val="TOC1"/>
+            <w:rPr>
+              <w:noProof w:val="0"/>
+            </w:rPr>
+          </w:pPr>
           <w:r>
             <w:rPr>
               <w:smallCaps/>
-              <w:noProof/>
               <w:color w:val="5A5A5A" w:themeColor="text1" w:themeTint="A5"/>
             </w:rPr>
             <mc:AlternateContent>
               <mc:Choice Requires="wps">
                 <w:drawing>
-                  <wp:anchor distT="0" distB="0" distL="114300" distR="114300" simplePos="0" relativeHeight="251661312" behindDoc="0" locked="0" layoutInCell="1" allowOverlap="1" wp14:anchorId="3E7BCE53" wp14:editId="52EBDEB0">
+                  <wp:anchor distT="0" distB="0" distL="114300" distR="114300" simplePos="0" relativeHeight="251661312" behindDoc="0" locked="0" layoutInCell="1" allowOverlap="1" wp14:anchorId="3E7BCE53" wp14:editId="5C98A094">
                     <wp:simplePos x="0" y="0"/>
                     <wp:positionH relativeFrom="column">
-                      <wp:posOffset>-13336</wp:posOffset>
+                      <wp:posOffset>-13335</wp:posOffset>
                     </wp:positionH>
                     <wp:positionV relativeFrom="paragraph">
-                      <wp:posOffset>248285</wp:posOffset>
+                      <wp:posOffset>95885</wp:posOffset>
                     </wp:positionV>
                     <wp:extent cx="5419725" cy="0"/>
                     <wp:effectExtent l="0" t="0" r="0" b="0"/>
@@ -413,21 +425,11 @@
               </mc:Choice>
               <mc:Fallback>
                 <w:pict>
-                  <v:line w14:anchorId="79CAE419" id="Straight Connector 4" o:spid="_x0000_s1026" style="position:absolute;flip:x;z-index:251661312;visibility:visible;mso-wrap-style:square;mso-width-percent:0;mso-height-percent:0;mso-wrap-distance-left:9pt;mso-wrap-distance-top:0;mso-wrap-distance-right:9pt;mso-wrap-distance-bottom:0;mso-position-horizontal:absolute;mso-position-horizontal-relative:text;mso-position-vertical:absolute;mso-position-vertical-relative:text;mso-width-percent:0;mso-height-percent:0;mso-width-relative:margin;mso-height-relative:margin" from="-1.05pt,19.55pt" to="425.7pt,19.55pt" o:gfxdata="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" strokecolor="#4579b8 [3044]"/>
+                  <v:line w14:anchorId="788FFE81" id="Straight Connector 4" o:spid="_x0000_s1026" style="position:absolute;flip:x;z-index:251661312;visibility:visible;mso-wrap-style:square;mso-width-percent:0;mso-height-percent:0;mso-wrap-distance-left:9pt;mso-wrap-distance-top:0;mso-wrap-distance-right:9pt;mso-wrap-distance-bottom:0;mso-position-horizontal:absolute;mso-position-horizontal-relative:text;mso-position-vertical:absolute;mso-position-vertical-relative:text;mso-width-percent:0;mso-height-percent:0;mso-width-relative:margin;mso-height-relative:margin" from="-1.05pt,7.55pt" to="425.7pt,7.55pt" o:gfxdata="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" strokecolor="#4579b8 [3044]"/>
                 </w:pict>
               </mc:Fallback>
             </mc:AlternateContent>
           </w:r>
-          <w:proofErr w:type="spellStart"/>
-          <w:r>
-            <w:t>Ín</w:t>
-          </w:r>
-          <w:bookmarkStart w:id="2" w:name="_GoBack"/>
-          <w:bookmarkEnd w:id="2"/>
-          <w:r>
-            <w:t>dice</w:t>
-          </w:r>
-          <w:proofErr w:type="spellEnd"/>
         </w:p>
         <w:p>
           <w:pPr>
@@ -453,11 +455,70 @@
             </w:rPr>
             <w:fldChar w:fldCharType="separate"/>
           </w:r>
-          <w:hyperlink w:anchor="_Toc509764315" w:history="1">
+          <w:hyperlink w:anchor="_Toc509768256" w:history="1">
             <w:r>
               <w:rPr>
                 <w:rStyle w:val="Hyperlink"/>
               </w:rPr>
+              <w:t>MODELIZACIÓN DEL PROBLEMA</w:t>
+            </w:r>
+            <w:r>
+              <w:rPr>
+                <w:webHidden/>
+              </w:rPr>
+              <w:tab/>
+            </w:r>
+            <w:r>
+              <w:rPr>
+                <w:webHidden/>
+              </w:rPr>
+              <w:fldChar w:fldCharType="begin"/>
+            </w:r>
+            <w:r>
+              <w:rPr>
+                <w:webHidden/>
+              </w:rPr>
+              <w:instrText xml:space="preserve"> PAGEREF _Toc509768256 \h </w:instrText>
+            </w:r>
+            <w:r>
+              <w:rPr>
+                <w:webHidden/>
+              </w:rPr>
+            </w:r>
+            <w:r>
+              <w:rPr>
+                <w:webHidden/>
+              </w:rPr>
+              <w:fldChar w:fldCharType="separate"/>
+            </w:r>
+            <w:r>
+              <w:rPr>
+                <w:webHidden/>
+              </w:rPr>
+              <w:t>3</w:t>
+            </w:r>
+            <w:r>
+              <w:rPr>
+                <w:webHidden/>
+              </w:rPr>
+              <w:fldChar w:fldCharType="end"/>
+            </w:r>
+          </w:hyperlink>
+        </w:p>
+        <w:p>
+          <w:pPr>
+            <w:pStyle w:val="TOC1"/>
+            <w:rPr>
+              <w:rFonts w:eastAsiaTheme="minorEastAsia"/>
+              <w:b w:val="0"/>
+              <w:lang w:eastAsia="es-ES"/>
+            </w:rPr>
+          </w:pPr>
+          <w:hyperlink w:anchor="_Toc509768257" w:history="1">
+            <w:r>
+              <w:rPr>
+                <w:rStyle w:val="Hyperlink"/>
+              </w:rPr>
               <w:t>Ejercicio 1:  Evaluación del valor de la heurística</w:t>
             </w:r>
             <w:r>
@@ -476,7 +537,7 @@
               <w:rPr>
                 <w:webHidden/>
               </w:rPr>
-              <w:instrText xml:space="preserve"> PAGEREF _Toc509764315 \h </w:instrText>
+              <w:instrText xml:space="preserve"> PAGEREF _Toc509768257 \h </w:instrText>
             </w:r>
             <w:r>
               <w:rPr>
@@ -493,7 +554,7 @@
               <w:rPr>
                 <w:webHidden/>
               </w:rPr>
-              <w:t>2</w:t>
+              <w:t>3</w:t>
             </w:r>
             <w:r>
               <w:rPr>
@@ -515,7 +576,7 @@
               <w:lang w:eastAsia="es-ES"/>
             </w:rPr>
           </w:pPr>
-          <w:hyperlink w:anchor="_Toc509764316" w:history="1">
+          <w:hyperlink w:anchor="_Toc509768258" w:history="1">
             <w:r>
               <w:rPr>
                 <w:rStyle w:val="Hyperlink"/>
@@ -542,7 +603,7 @@
                 <w:noProof/>
                 <w:webHidden/>
               </w:rPr>
-              <w:instrText xml:space="preserve"> PAGEREF _Toc509764316 \h </w:instrText>
+              <w:instrText xml:space="preserve"> PAGEREF _Toc509768258 \h </w:instrText>
             </w:r>
             <w:r>
               <w:rPr>
@@ -562,7 +623,7 @@
                 <w:noProof/>
                 <w:webHidden/>
               </w:rPr>
-              <w:t>2</w:t>
+              <w:t>3</w:t>
             </w:r>
             <w:r>
               <w:rPr>
@@ -585,7 +646,7 @@
               <w:lang w:eastAsia="es-ES"/>
             </w:rPr>
           </w:pPr>
-          <w:hyperlink w:anchor="_Toc509764317" w:history="1">
+          <w:hyperlink w:anchor="_Toc509768259" w:history="1">
             <w:r>
               <w:rPr>
                 <w:rStyle w:val="Hyperlink"/>
@@ -612,7 +673,7 @@
                 <w:noProof/>
                 <w:webHidden/>
               </w:rPr>
-              <w:instrText xml:space="preserve"> PAGEREF _Toc509764317 \h </w:instrText>
+              <w:instrText xml:space="preserve"> PAGEREF _Toc509768259 \h </w:instrText>
             </w:r>
             <w:r>
               <w:rPr>
@@ -632,7 +693,7 @@
                 <w:noProof/>
                 <w:webHidden/>
               </w:rPr>
-              <w:t>2</w:t>
+              <w:t>3</w:t>
             </w:r>
             <w:r>
               <w:rPr>
@@ -652,7 +713,7 @@
               <w:lang w:eastAsia="es-ES"/>
             </w:rPr>
           </w:pPr>
-          <w:hyperlink w:anchor="_Toc509764318" w:history="1">
+          <w:hyperlink w:anchor="_Toc509768260" w:history="1">
             <w:r>
               <w:rPr>
                 <w:rStyle w:val="Hyperlink"/>
@@ -695,7 +756,7 @@
               <w:rPr>
                 <w:webHidden/>
               </w:rPr>
-              <w:instrText xml:space="preserve"> PAGEREF _Toc509764318 \h </w:instrText>
+              <w:instrText xml:space="preserve"> PAGEREF _Toc509768260 \h </w:instrText>
             </w:r>
             <w:r>
               <w:rPr>
@@ -712,7 +773,7 @@
               <w:rPr>
                 <w:webHidden/>
               </w:rPr>
-              <w:t>3</w:t>
+              <w:t>4</w:t>
             </w:r>
             <w:r>
               <w:rPr>
@@ -734,7 +795,7 @@
               <w:lang w:eastAsia="es-ES"/>
             </w:rPr>
           </w:pPr>
-          <w:hyperlink w:anchor="_Toc509764319" w:history="1">
+          <w:hyperlink w:anchor="_Toc509768261" w:history="1">
             <w:r>
               <w:rPr>
                 <w:rStyle w:val="Hyperlink"/>
@@ -761,7 +822,7 @@
                 <w:noProof/>
                 <w:webHidden/>
               </w:rPr>
-              <w:instrText xml:space="preserve"> PAGEREF _Toc509764319 \h </w:instrText>
+              <w:instrText xml:space="preserve"> PAGEREF _Toc509768261 \h </w:instrText>
             </w:r>
             <w:r>
               <w:rPr>
@@ -781,7 +842,7 @@
                 <w:noProof/>
                 <w:webHidden/>
               </w:rPr>
-              <w:t>3</w:t>
+              <w:t>4</w:t>
             </w:r>
             <w:r>
               <w:rPr>
@@ -804,7 +865,7 @@
               <w:lang w:eastAsia="es-ES"/>
             </w:rPr>
           </w:pPr>
-          <w:hyperlink w:anchor="_Toc509764320" w:history="1">
+          <w:hyperlink w:anchor="_Toc509768262" w:history="1">
             <w:r>
               <w:rPr>
                 <w:rStyle w:val="Hyperlink"/>
@@ -831,7 +892,7 @@
                 <w:noProof/>
                 <w:webHidden/>
               </w:rPr>
-              <w:instrText xml:space="preserve"> PAGEREF _Toc509764320 \h </w:instrText>
+              <w:instrText xml:space="preserve"> PAGEREF _Toc509768262 \h </w:instrText>
             </w:r>
             <w:r>
               <w:rPr>
@@ -851,7 +912,7 @@
                 <w:noProof/>
                 <w:webHidden/>
               </w:rPr>
-              <w:t>4</w:t>
+              <w:t>5</w:t>
             </w:r>
             <w:r>
               <w:rPr>
@@ -871,12 +932,12 @@
               <w:lang w:eastAsia="es-ES"/>
             </w:rPr>
           </w:pPr>
-          <w:hyperlink w:anchor="_Toc509764321" w:history="1">
+          <w:hyperlink w:anchor="_Toc509768263" w:history="1">
             <w:r>
               <w:rPr>
                 <w:rStyle w:val="Hyperlink"/>
               </w:rPr>
-              <w:t>Ejercicio 3:  Test para determinar si se ha alcanzado el objetivo</w:t>
+              <w:t>Ejercicio 3A:  Test para determinar si se ha alcanzado el objetivo</w:t>
             </w:r>
             <w:r>
               <w:rPr>
@@ -894,7 +955,7 @@
               <w:rPr>
                 <w:webHidden/>
               </w:rPr>
-              <w:instrText xml:space="preserve"> PAGEREF _Toc509764321 \h </w:instrText>
+              <w:instrText xml:space="preserve"> PAGEREF _Toc509768263 \h </w:instrText>
             </w:r>
             <w:r>
               <w:rPr>
@@ -911,7 +972,7 @@
               <w:rPr>
                 <w:webHidden/>
               </w:rPr>
-              <w:t>5</w:t>
+              <w:t>6</w:t>
             </w:r>
             <w:r>
               <w:rPr>
@@ -933,7 +994,7 @@
               <w:lang w:eastAsia="es-ES"/>
             </w:rPr>
           </w:pPr>
-          <w:hyperlink w:anchor="_Toc509764322" w:history="1">
+          <w:hyperlink w:anchor="_Toc509768264" w:history="1">
             <w:r>
               <w:rPr>
                 <w:rStyle w:val="Hyperlink"/>
@@ -961,7 +1022,7 @@
                 <w:noProof/>
                 <w:webHidden/>
               </w:rPr>
-              <w:instrText xml:space="preserve"> PAGEREF _Toc509764322 \h </w:instrText>
+              <w:instrText xml:space="preserve"> PAGEREF _Toc509768264 \h </w:instrText>
             </w:r>
             <w:r>
               <w:rPr>
@@ -981,7 +1042,7 @@
                 <w:noProof/>
                 <w:webHidden/>
               </w:rPr>
-              <w:t>5</w:t>
+              <w:t>6</w:t>
             </w:r>
             <w:r>
               <w:rPr>
@@ -1004,7 +1065,7 @@
               <w:lang w:eastAsia="es-ES"/>
             </w:rPr>
           </w:pPr>
-          <w:hyperlink w:anchor="_Toc509764323" w:history="1">
+          <w:hyperlink w:anchor="_Toc509768265" w:history="1">
             <w:r>
               <w:rPr>
                 <w:rStyle w:val="Hyperlink"/>
@@ -1031,7 +1092,7 @@
                 <w:noProof/>
                 <w:webHidden/>
               </w:rPr>
-              <w:instrText xml:space="preserve"> PAGEREF _Toc509764323 \h </w:instrText>
+              <w:instrText xml:space="preserve"> PAGEREF _Toc509768265 \h </w:instrText>
             </w:r>
             <w:r>
               <w:rPr>
@@ -1051,11 +1112,1733 @@
                 <w:noProof/>
                 <w:webHidden/>
               </w:rPr>
-              <w:t>5</w:t>
-            </w:r>
-            <w:r>
-              <w:rPr>
-                <w:noProof/>
+              <w:t>7</w:t>
+            </w:r>
+            <w:r>
+              <w:rPr>
+                <w:noProof/>
+                <w:webHidden/>
+              </w:rPr>
+              <w:fldChar w:fldCharType="end"/>
+            </w:r>
+          </w:hyperlink>
+        </w:p>
+        <w:p>
+          <w:pPr>
+            <w:pStyle w:val="TOC1"/>
+            <w:rPr>
+              <w:rFonts w:eastAsiaTheme="minorEastAsia"/>
+              <w:b w:val="0"/>
+              <w:lang w:eastAsia="es-ES"/>
+            </w:rPr>
+          </w:pPr>
+          <w:hyperlink w:anchor="_Toc509768266" w:history="1">
+            <w:r>
+              <w:rPr>
+                <w:rStyle w:val="Hyperlink"/>
+              </w:rPr>
+              <w:t>Ejercicio 3B:  Predicado para determinar la igualdad entre estados de búsqueda</w:t>
+            </w:r>
+            <w:r>
+              <w:rPr>
+                <w:webHidden/>
+              </w:rPr>
+              <w:tab/>
+            </w:r>
+            <w:r>
+              <w:rPr>
+                <w:webHidden/>
+              </w:rPr>
+              <w:fldChar w:fldCharType="begin"/>
+            </w:r>
+            <w:r>
+              <w:rPr>
+                <w:webHidden/>
+              </w:rPr>
+              <w:instrText xml:space="preserve"> PAGEREF _Toc509768266 \h </w:instrText>
+            </w:r>
+            <w:r>
+              <w:rPr>
+                <w:webHidden/>
+              </w:rPr>
+            </w:r>
+            <w:r>
+              <w:rPr>
+                <w:webHidden/>
+              </w:rPr>
+              <w:fldChar w:fldCharType="separate"/>
+            </w:r>
+            <w:r>
+              <w:rPr>
+                <w:webHidden/>
+              </w:rPr>
+              <w:t>8</w:t>
+            </w:r>
+            <w:r>
+              <w:rPr>
+                <w:webHidden/>
+              </w:rPr>
+              <w:fldChar w:fldCharType="end"/>
+            </w:r>
+          </w:hyperlink>
+        </w:p>
+        <w:p>
+          <w:pPr>
+            <w:pStyle w:val="TOC3"/>
+            <w:tabs>
+              <w:tab w:val="right" w:leader="dot" w:pos="8494"/>
+            </w:tabs>
+            <w:rPr>
+              <w:rFonts w:eastAsiaTheme="minorEastAsia"/>
+              <w:noProof/>
+              <w:lang w:eastAsia="es-ES"/>
+            </w:rPr>
+          </w:pPr>
+          <w:hyperlink w:anchor="_Toc509768267" w:history="1">
+            <w:r>
+              <w:rPr>
+                <w:rStyle w:val="Hyperlink"/>
+                <w:noProof/>
+              </w:rPr>
+              <w:t>Código</w:t>
+            </w:r>
+            <w:r>
+              <w:rPr>
+                <w:noProof/>
+                <w:webHidden/>
+              </w:rPr>
+              <w:tab/>
+            </w:r>
+            <w:r>
+              <w:rPr>
+                <w:noProof/>
+                <w:webHidden/>
+              </w:rPr>
+              <w:fldChar w:fldCharType="begin"/>
+            </w:r>
+            <w:r>
+              <w:rPr>
+                <w:noProof/>
+                <w:webHidden/>
+              </w:rPr>
+              <w:instrText xml:space="preserve"> PAGEREF _Toc509768267 \h </w:instrText>
+            </w:r>
+            <w:r>
+              <w:rPr>
+                <w:noProof/>
+                <w:webHidden/>
+              </w:rPr>
+            </w:r>
+            <w:r>
+              <w:rPr>
+                <w:noProof/>
+                <w:webHidden/>
+              </w:rPr>
+              <w:fldChar w:fldCharType="separate"/>
+            </w:r>
+            <w:r>
+              <w:rPr>
+                <w:noProof/>
+                <w:webHidden/>
+              </w:rPr>
+              <w:t>8</w:t>
+            </w:r>
+            <w:r>
+              <w:rPr>
+                <w:noProof/>
+                <w:webHidden/>
+              </w:rPr>
+              <w:fldChar w:fldCharType="end"/>
+            </w:r>
+          </w:hyperlink>
+        </w:p>
+        <w:p>
+          <w:pPr>
+            <w:pStyle w:val="TOC3"/>
+            <w:tabs>
+              <w:tab w:val="right" w:leader="dot" w:pos="8494"/>
+            </w:tabs>
+            <w:rPr>
+              <w:rFonts w:eastAsiaTheme="minorEastAsia"/>
+              <w:noProof/>
+              <w:lang w:eastAsia="es-ES"/>
+            </w:rPr>
+          </w:pPr>
+          <w:hyperlink w:anchor="_Toc509768268" w:history="1">
+            <w:r>
+              <w:rPr>
+                <w:rStyle w:val="Hyperlink"/>
+                <w:noProof/>
+              </w:rPr>
+              <w:t>Comentario</w:t>
+            </w:r>
+            <w:r>
+              <w:rPr>
+                <w:noProof/>
+                <w:webHidden/>
+              </w:rPr>
+              <w:tab/>
+            </w:r>
+            <w:r>
+              <w:rPr>
+                <w:noProof/>
+                <w:webHidden/>
+              </w:rPr>
+              <w:fldChar w:fldCharType="begin"/>
+            </w:r>
+            <w:r>
+              <w:rPr>
+                <w:noProof/>
+                <w:webHidden/>
+              </w:rPr>
+              <w:instrText xml:space="preserve"> PAGEREF _Toc509768268 \h </w:instrText>
+            </w:r>
+            <w:r>
+              <w:rPr>
+                <w:noProof/>
+                <w:webHidden/>
+              </w:rPr>
+            </w:r>
+            <w:r>
+              <w:rPr>
+                <w:noProof/>
+                <w:webHidden/>
+              </w:rPr>
+              <w:fldChar w:fldCharType="separate"/>
+            </w:r>
+            <w:r>
+              <w:rPr>
+                <w:noProof/>
+                <w:webHidden/>
+              </w:rPr>
+              <w:t>8</w:t>
+            </w:r>
+            <w:r>
+              <w:rPr>
+                <w:noProof/>
+                <w:webHidden/>
+              </w:rPr>
+              <w:fldChar w:fldCharType="end"/>
+            </w:r>
+          </w:hyperlink>
+        </w:p>
+        <w:p>
+          <w:pPr>
+            <w:pStyle w:val="TOC1"/>
+            <w:rPr>
+              <w:rStyle w:val="Hyperlink"/>
+            </w:rPr>
+          </w:pPr>
+        </w:p>
+        <w:p>
+          <w:pPr>
+            <w:pStyle w:val="TOC1"/>
+            <w:rPr>
+              <w:rFonts w:eastAsiaTheme="minorEastAsia"/>
+              <w:b w:val="0"/>
+              <w:lang w:eastAsia="es-ES"/>
+            </w:rPr>
+          </w:pPr>
+          <w:hyperlink w:anchor="_Toc509768269" w:history="1">
+            <w:r>
+              <w:rPr>
+                <w:rStyle w:val="Hyperlink"/>
+              </w:rPr>
+              <w:t>FORMALIZACIÓN DEL PROBLEMA</w:t>
+            </w:r>
+            <w:r>
+              <w:rPr>
+                <w:webHidden/>
+              </w:rPr>
+              <w:tab/>
+            </w:r>
+            <w:r>
+              <w:rPr>
+                <w:webHidden/>
+              </w:rPr>
+              <w:fldChar w:fldCharType="begin"/>
+            </w:r>
+            <w:r>
+              <w:rPr>
+                <w:webHidden/>
+              </w:rPr>
+              <w:instrText xml:space="preserve"> PAGEREF _Toc509768269 \h </w:instrText>
+            </w:r>
+            <w:r>
+              <w:rPr>
+                <w:webHidden/>
+              </w:rPr>
+            </w:r>
+            <w:r>
+              <w:rPr>
+                <w:webHidden/>
+              </w:rPr>
+              <w:fldChar w:fldCharType="separate"/>
+            </w:r>
+            <w:r>
+              <w:rPr>
+                <w:webHidden/>
+              </w:rPr>
+              <w:t>9</w:t>
+            </w:r>
+            <w:r>
+              <w:rPr>
+                <w:webHidden/>
+              </w:rPr>
+              <w:fldChar w:fldCharType="end"/>
+            </w:r>
+          </w:hyperlink>
+        </w:p>
+        <w:p>
+          <w:pPr>
+            <w:pStyle w:val="TOC1"/>
+            <w:rPr>
+              <w:rFonts w:eastAsiaTheme="minorEastAsia"/>
+              <w:b w:val="0"/>
+              <w:lang w:eastAsia="es-ES"/>
+            </w:rPr>
+          </w:pPr>
+          <w:hyperlink w:anchor="_Toc509768270" w:history="1">
+            <w:r>
+              <w:rPr>
+                <w:rStyle w:val="Hyperlink"/>
+              </w:rPr>
+              <w:t>Ejercicio 4:  Representación LISP del problema</w:t>
+            </w:r>
+            <w:r>
+              <w:rPr>
+                <w:webHidden/>
+              </w:rPr>
+              <w:tab/>
+            </w:r>
+            <w:r>
+              <w:rPr>
+                <w:webHidden/>
+              </w:rPr>
+              <w:fldChar w:fldCharType="begin"/>
+            </w:r>
+            <w:r>
+              <w:rPr>
+                <w:webHidden/>
+              </w:rPr>
+              <w:instrText xml:space="preserve"> PAGEREF _Toc509768270 \h </w:instrText>
+            </w:r>
+            <w:r>
+              <w:rPr>
+                <w:webHidden/>
+              </w:rPr>
+            </w:r>
+            <w:r>
+              <w:rPr>
+                <w:webHidden/>
+              </w:rPr>
+              <w:fldChar w:fldCharType="separate"/>
+            </w:r>
+            <w:r>
+              <w:rPr>
+                <w:webHidden/>
+              </w:rPr>
+              <w:t>9</w:t>
+            </w:r>
+            <w:r>
+              <w:rPr>
+                <w:webHidden/>
+              </w:rPr>
+              <w:fldChar w:fldCharType="end"/>
+            </w:r>
+          </w:hyperlink>
+        </w:p>
+        <w:p>
+          <w:pPr>
+            <w:pStyle w:val="TOC3"/>
+            <w:tabs>
+              <w:tab w:val="right" w:leader="dot" w:pos="8494"/>
+            </w:tabs>
+            <w:rPr>
+              <w:rFonts w:eastAsiaTheme="minorEastAsia"/>
+              <w:noProof/>
+              <w:lang w:eastAsia="es-ES"/>
+            </w:rPr>
+          </w:pPr>
+          <w:hyperlink w:anchor="_Toc509768271" w:history="1">
+            <w:r>
+              <w:rPr>
+                <w:rStyle w:val="Hyperlink"/>
+                <w:noProof/>
+                <w:lang w:val="en-US"/>
+              </w:rPr>
+              <w:t>Código</w:t>
+            </w:r>
+            <w:r>
+              <w:rPr>
+                <w:noProof/>
+                <w:webHidden/>
+              </w:rPr>
+              <w:tab/>
+            </w:r>
+            <w:r>
+              <w:rPr>
+                <w:noProof/>
+                <w:webHidden/>
+              </w:rPr>
+              <w:fldChar w:fldCharType="begin"/>
+            </w:r>
+            <w:r>
+              <w:rPr>
+                <w:noProof/>
+                <w:webHidden/>
+              </w:rPr>
+              <w:instrText xml:space="preserve"> PAGEREF _Toc509768271 \h </w:instrText>
+            </w:r>
+            <w:r>
+              <w:rPr>
+                <w:noProof/>
+                <w:webHidden/>
+              </w:rPr>
+            </w:r>
+            <w:r>
+              <w:rPr>
+                <w:noProof/>
+                <w:webHidden/>
+              </w:rPr>
+              <w:fldChar w:fldCharType="separate"/>
+            </w:r>
+            <w:r>
+              <w:rPr>
+                <w:noProof/>
+                <w:webHidden/>
+              </w:rPr>
+              <w:t>9</w:t>
+            </w:r>
+            <w:r>
+              <w:rPr>
+                <w:noProof/>
+                <w:webHidden/>
+              </w:rPr>
+              <w:fldChar w:fldCharType="end"/>
+            </w:r>
+          </w:hyperlink>
+        </w:p>
+        <w:p>
+          <w:pPr>
+            <w:pStyle w:val="TOC3"/>
+            <w:tabs>
+              <w:tab w:val="right" w:leader="dot" w:pos="8494"/>
+            </w:tabs>
+            <w:rPr>
+              <w:rFonts w:eastAsiaTheme="minorEastAsia"/>
+              <w:noProof/>
+              <w:lang w:eastAsia="es-ES"/>
+            </w:rPr>
+          </w:pPr>
+          <w:hyperlink w:anchor="_Toc509768272" w:history="1">
+            <w:r>
+              <w:rPr>
+                <w:rStyle w:val="Hyperlink"/>
+                <w:noProof/>
+              </w:rPr>
+              <w:t>Comentario</w:t>
+            </w:r>
+            <w:r>
+              <w:rPr>
+                <w:noProof/>
+                <w:webHidden/>
+              </w:rPr>
+              <w:tab/>
+            </w:r>
+            <w:r>
+              <w:rPr>
+                <w:noProof/>
+                <w:webHidden/>
+              </w:rPr>
+              <w:fldChar w:fldCharType="begin"/>
+            </w:r>
+            <w:r>
+              <w:rPr>
+                <w:noProof/>
+                <w:webHidden/>
+              </w:rPr>
+              <w:instrText xml:space="preserve"> PAGEREF _Toc509768272 \h </w:instrText>
+            </w:r>
+            <w:r>
+              <w:rPr>
+                <w:noProof/>
+                <w:webHidden/>
+              </w:rPr>
+            </w:r>
+            <w:r>
+              <w:rPr>
+                <w:noProof/>
+                <w:webHidden/>
+              </w:rPr>
+              <w:fldChar w:fldCharType="separate"/>
+            </w:r>
+            <w:r>
+              <w:rPr>
+                <w:noProof/>
+                <w:webHidden/>
+              </w:rPr>
+              <w:t>9</w:t>
+            </w:r>
+            <w:r>
+              <w:rPr>
+                <w:noProof/>
+                <w:webHidden/>
+              </w:rPr>
+              <w:fldChar w:fldCharType="end"/>
+            </w:r>
+          </w:hyperlink>
+        </w:p>
+        <w:p>
+          <w:pPr>
+            <w:pStyle w:val="TOC1"/>
+            <w:rPr>
+              <w:rFonts w:eastAsiaTheme="minorEastAsia"/>
+              <w:b w:val="0"/>
+              <w:lang w:eastAsia="es-ES"/>
+            </w:rPr>
+          </w:pPr>
+          <w:hyperlink w:anchor="_Toc509768273" w:history="1">
+            <w:r>
+              <w:rPr>
+                <w:rStyle w:val="Hyperlink"/>
+              </w:rPr>
+              <w:t>Ejercicio 5:  Expandir nodo</w:t>
+            </w:r>
+            <w:r>
+              <w:rPr>
+                <w:webHidden/>
+              </w:rPr>
+              <w:tab/>
+            </w:r>
+            <w:r>
+              <w:rPr>
+                <w:webHidden/>
+              </w:rPr>
+              <w:fldChar w:fldCharType="begin"/>
+            </w:r>
+            <w:r>
+              <w:rPr>
+                <w:webHidden/>
+              </w:rPr>
+              <w:instrText xml:space="preserve"> PAGEREF _Toc509768273 \h </w:instrText>
+            </w:r>
+            <w:r>
+              <w:rPr>
+                <w:webHidden/>
+              </w:rPr>
+            </w:r>
+            <w:r>
+              <w:rPr>
+                <w:webHidden/>
+              </w:rPr>
+              <w:fldChar w:fldCharType="separate"/>
+            </w:r>
+            <w:r>
+              <w:rPr>
+                <w:webHidden/>
+              </w:rPr>
+              <w:t>10</w:t>
+            </w:r>
+            <w:r>
+              <w:rPr>
+                <w:webHidden/>
+              </w:rPr>
+              <w:fldChar w:fldCharType="end"/>
+            </w:r>
+          </w:hyperlink>
+        </w:p>
+        <w:p>
+          <w:pPr>
+            <w:pStyle w:val="TOC3"/>
+            <w:tabs>
+              <w:tab w:val="right" w:leader="dot" w:pos="8494"/>
+            </w:tabs>
+            <w:rPr>
+              <w:rFonts w:eastAsiaTheme="minorEastAsia"/>
+              <w:noProof/>
+              <w:lang w:eastAsia="es-ES"/>
+            </w:rPr>
+          </w:pPr>
+          <w:hyperlink w:anchor="_Toc509768274" w:history="1">
+            <w:r>
+              <w:rPr>
+                <w:rStyle w:val="Hyperlink"/>
+                <w:noProof/>
+              </w:rPr>
+              <w:t>Código</w:t>
+            </w:r>
+            <w:r>
+              <w:rPr>
+                <w:noProof/>
+                <w:webHidden/>
+              </w:rPr>
+              <w:tab/>
+            </w:r>
+            <w:r>
+              <w:rPr>
+                <w:noProof/>
+                <w:webHidden/>
+              </w:rPr>
+              <w:fldChar w:fldCharType="begin"/>
+            </w:r>
+            <w:r>
+              <w:rPr>
+                <w:noProof/>
+                <w:webHidden/>
+              </w:rPr>
+              <w:instrText xml:space="preserve"> PAGEREF _Toc509768274 \h </w:instrText>
+            </w:r>
+            <w:r>
+              <w:rPr>
+                <w:noProof/>
+                <w:webHidden/>
+              </w:rPr>
+            </w:r>
+            <w:r>
+              <w:rPr>
+                <w:noProof/>
+                <w:webHidden/>
+              </w:rPr>
+              <w:fldChar w:fldCharType="separate"/>
+            </w:r>
+            <w:r>
+              <w:rPr>
+                <w:noProof/>
+                <w:webHidden/>
+              </w:rPr>
+              <w:t>10</w:t>
+            </w:r>
+            <w:r>
+              <w:rPr>
+                <w:noProof/>
+                <w:webHidden/>
+              </w:rPr>
+              <w:fldChar w:fldCharType="end"/>
+            </w:r>
+          </w:hyperlink>
+        </w:p>
+        <w:p>
+          <w:pPr>
+            <w:pStyle w:val="TOC3"/>
+            <w:tabs>
+              <w:tab w:val="right" w:leader="dot" w:pos="8494"/>
+            </w:tabs>
+            <w:rPr>
+              <w:rFonts w:eastAsiaTheme="minorEastAsia"/>
+              <w:noProof/>
+              <w:lang w:eastAsia="es-ES"/>
+            </w:rPr>
+          </w:pPr>
+          <w:hyperlink w:anchor="_Toc509768275" w:history="1">
+            <w:r>
+              <w:rPr>
+                <w:rStyle w:val="Hyperlink"/>
+                <w:noProof/>
+              </w:rPr>
+              <w:t>Comentario</w:t>
+            </w:r>
+            <w:r>
+              <w:rPr>
+                <w:noProof/>
+                <w:webHidden/>
+              </w:rPr>
+              <w:tab/>
+            </w:r>
+            <w:r>
+              <w:rPr>
+                <w:noProof/>
+                <w:webHidden/>
+              </w:rPr>
+              <w:fldChar w:fldCharType="begin"/>
+            </w:r>
+            <w:r>
+              <w:rPr>
+                <w:noProof/>
+                <w:webHidden/>
+              </w:rPr>
+              <w:instrText xml:space="preserve"> PAGEREF _Toc509768275 \h </w:instrText>
+            </w:r>
+            <w:r>
+              <w:rPr>
+                <w:noProof/>
+                <w:webHidden/>
+              </w:rPr>
+            </w:r>
+            <w:r>
+              <w:rPr>
+                <w:noProof/>
+                <w:webHidden/>
+              </w:rPr>
+              <w:fldChar w:fldCharType="separate"/>
+            </w:r>
+            <w:r>
+              <w:rPr>
+                <w:noProof/>
+                <w:webHidden/>
+              </w:rPr>
+              <w:t>10</w:t>
+            </w:r>
+            <w:r>
+              <w:rPr>
+                <w:noProof/>
+                <w:webHidden/>
+              </w:rPr>
+              <w:fldChar w:fldCharType="end"/>
+            </w:r>
+          </w:hyperlink>
+        </w:p>
+        <w:p>
+          <w:pPr>
+            <w:pStyle w:val="TOC1"/>
+            <w:rPr>
+              <w:rFonts w:eastAsiaTheme="minorEastAsia"/>
+              <w:b w:val="0"/>
+              <w:lang w:eastAsia="es-ES"/>
+            </w:rPr>
+          </w:pPr>
+          <w:hyperlink w:anchor="_Toc509768276" w:history="1">
+            <w:r>
+              <w:rPr>
+                <w:rStyle w:val="Hyperlink"/>
+              </w:rPr>
+              <w:t>Ejercicio 6:  Gestión de nodos</w:t>
+            </w:r>
+            <w:r>
+              <w:rPr>
+                <w:webHidden/>
+              </w:rPr>
+              <w:tab/>
+            </w:r>
+            <w:r>
+              <w:rPr>
+                <w:webHidden/>
+              </w:rPr>
+              <w:fldChar w:fldCharType="begin"/>
+            </w:r>
+            <w:r>
+              <w:rPr>
+                <w:webHidden/>
+              </w:rPr>
+              <w:instrText xml:space="preserve"> PAGEREF _Toc509768276 \h </w:instrText>
+            </w:r>
+            <w:r>
+              <w:rPr>
+                <w:webHidden/>
+              </w:rPr>
+            </w:r>
+            <w:r>
+              <w:rPr>
+                <w:webHidden/>
+              </w:rPr>
+              <w:fldChar w:fldCharType="separate"/>
+            </w:r>
+            <w:r>
+              <w:rPr>
+                <w:webHidden/>
+              </w:rPr>
+              <w:t>11</w:t>
+            </w:r>
+            <w:r>
+              <w:rPr>
+                <w:webHidden/>
+              </w:rPr>
+              <w:fldChar w:fldCharType="end"/>
+            </w:r>
+          </w:hyperlink>
+        </w:p>
+        <w:p>
+          <w:pPr>
+            <w:pStyle w:val="TOC3"/>
+            <w:tabs>
+              <w:tab w:val="right" w:leader="dot" w:pos="8494"/>
+            </w:tabs>
+            <w:rPr>
+              <w:rFonts w:eastAsiaTheme="minorEastAsia"/>
+              <w:noProof/>
+              <w:lang w:eastAsia="es-ES"/>
+            </w:rPr>
+          </w:pPr>
+          <w:hyperlink w:anchor="_Toc509768277" w:history="1">
+            <w:r>
+              <w:rPr>
+                <w:rStyle w:val="Hyperlink"/>
+                <w:noProof/>
+                <w:lang w:val="en-US"/>
+              </w:rPr>
+              <w:t>Código</w:t>
+            </w:r>
+            <w:r>
+              <w:rPr>
+                <w:noProof/>
+                <w:webHidden/>
+              </w:rPr>
+              <w:tab/>
+            </w:r>
+            <w:r>
+              <w:rPr>
+                <w:noProof/>
+                <w:webHidden/>
+              </w:rPr>
+              <w:fldChar w:fldCharType="begin"/>
+            </w:r>
+            <w:r>
+              <w:rPr>
+                <w:noProof/>
+                <w:webHidden/>
+              </w:rPr>
+              <w:instrText xml:space="preserve"> PAGEREF _Toc509768277 \h </w:instrText>
+            </w:r>
+            <w:r>
+              <w:rPr>
+                <w:noProof/>
+                <w:webHidden/>
+              </w:rPr>
+            </w:r>
+            <w:r>
+              <w:rPr>
+                <w:noProof/>
+                <w:webHidden/>
+              </w:rPr>
+              <w:fldChar w:fldCharType="separate"/>
+            </w:r>
+            <w:r>
+              <w:rPr>
+                <w:noProof/>
+                <w:webHidden/>
+              </w:rPr>
+              <w:t>11</w:t>
+            </w:r>
+            <w:r>
+              <w:rPr>
+                <w:noProof/>
+                <w:webHidden/>
+              </w:rPr>
+              <w:fldChar w:fldCharType="end"/>
+            </w:r>
+          </w:hyperlink>
+        </w:p>
+        <w:p>
+          <w:pPr>
+            <w:pStyle w:val="TOC3"/>
+            <w:tabs>
+              <w:tab w:val="right" w:leader="dot" w:pos="8494"/>
+            </w:tabs>
+            <w:rPr>
+              <w:rFonts w:eastAsiaTheme="minorEastAsia"/>
+              <w:noProof/>
+              <w:lang w:eastAsia="es-ES"/>
+            </w:rPr>
+          </w:pPr>
+          <w:hyperlink w:anchor="_Toc509768278" w:history="1">
+            <w:r>
+              <w:rPr>
+                <w:rStyle w:val="Hyperlink"/>
+                <w:noProof/>
+              </w:rPr>
+              <w:t>Comentario</w:t>
+            </w:r>
+            <w:r>
+              <w:rPr>
+                <w:noProof/>
+                <w:webHidden/>
+              </w:rPr>
+              <w:tab/>
+            </w:r>
+            <w:r>
+              <w:rPr>
+                <w:noProof/>
+                <w:webHidden/>
+              </w:rPr>
+              <w:fldChar w:fldCharType="begin"/>
+            </w:r>
+            <w:r>
+              <w:rPr>
+                <w:noProof/>
+                <w:webHidden/>
+              </w:rPr>
+              <w:instrText xml:space="preserve"> PAGEREF _Toc509768278 \h </w:instrText>
+            </w:r>
+            <w:r>
+              <w:rPr>
+                <w:noProof/>
+                <w:webHidden/>
+              </w:rPr>
+            </w:r>
+            <w:r>
+              <w:rPr>
+                <w:noProof/>
+                <w:webHidden/>
+              </w:rPr>
+              <w:fldChar w:fldCharType="separate"/>
+            </w:r>
+            <w:r>
+              <w:rPr>
+                <w:noProof/>
+                <w:webHidden/>
+              </w:rPr>
+              <w:t>11</w:t>
+            </w:r>
+            <w:r>
+              <w:rPr>
+                <w:noProof/>
+                <w:webHidden/>
+              </w:rPr>
+              <w:fldChar w:fldCharType="end"/>
+            </w:r>
+          </w:hyperlink>
+        </w:p>
+        <w:p>
+          <w:pPr>
+            <w:pStyle w:val="TOC1"/>
+            <w:rPr>
+              <w:rFonts w:eastAsiaTheme="minorEastAsia"/>
+              <w:b w:val="0"/>
+              <w:lang w:eastAsia="es-ES"/>
+            </w:rPr>
+          </w:pPr>
+          <w:hyperlink w:anchor="_Toc509768279" w:history="1">
+            <w:r>
+              <w:rPr>
+                <w:rStyle w:val="Hyperlink"/>
+              </w:rPr>
+              <w:t>Ejercicio 7:  Definir estrategia para la búsqueda A*</w:t>
+            </w:r>
+            <w:r>
+              <w:rPr>
+                <w:webHidden/>
+              </w:rPr>
+              <w:tab/>
+            </w:r>
+            <w:r>
+              <w:rPr>
+                <w:webHidden/>
+              </w:rPr>
+              <w:fldChar w:fldCharType="begin"/>
+            </w:r>
+            <w:r>
+              <w:rPr>
+                <w:webHidden/>
+              </w:rPr>
+              <w:instrText xml:space="preserve"> PAGEREF _Toc509768279 \h </w:instrText>
+            </w:r>
+            <w:r>
+              <w:rPr>
+                <w:webHidden/>
+              </w:rPr>
+            </w:r>
+            <w:r>
+              <w:rPr>
+                <w:webHidden/>
+              </w:rPr>
+              <w:fldChar w:fldCharType="separate"/>
+            </w:r>
+            <w:r>
+              <w:rPr>
+                <w:webHidden/>
+              </w:rPr>
+              <w:t>12</w:t>
+            </w:r>
+            <w:r>
+              <w:rPr>
+                <w:webHidden/>
+              </w:rPr>
+              <w:fldChar w:fldCharType="end"/>
+            </w:r>
+          </w:hyperlink>
+        </w:p>
+        <w:p>
+          <w:pPr>
+            <w:pStyle w:val="TOC3"/>
+            <w:tabs>
+              <w:tab w:val="right" w:leader="dot" w:pos="8494"/>
+            </w:tabs>
+            <w:rPr>
+              <w:rFonts w:eastAsiaTheme="minorEastAsia"/>
+              <w:noProof/>
+              <w:lang w:eastAsia="es-ES"/>
+            </w:rPr>
+          </w:pPr>
+          <w:hyperlink w:anchor="_Toc509768280" w:history="1">
+            <w:r>
+              <w:rPr>
+                <w:rStyle w:val="Hyperlink"/>
+                <w:noProof/>
+                <w:lang w:val="en-US"/>
+              </w:rPr>
+              <w:t>Código</w:t>
+            </w:r>
+            <w:r>
+              <w:rPr>
+                <w:noProof/>
+                <w:webHidden/>
+              </w:rPr>
+              <w:tab/>
+            </w:r>
+            <w:r>
+              <w:rPr>
+                <w:noProof/>
+                <w:webHidden/>
+              </w:rPr>
+              <w:fldChar w:fldCharType="begin"/>
+            </w:r>
+            <w:r>
+              <w:rPr>
+                <w:noProof/>
+                <w:webHidden/>
+              </w:rPr>
+              <w:instrText xml:space="preserve"> PAGEREF _Toc509768280 \h </w:instrText>
+            </w:r>
+            <w:r>
+              <w:rPr>
+                <w:noProof/>
+                <w:webHidden/>
+              </w:rPr>
+            </w:r>
+            <w:r>
+              <w:rPr>
+                <w:noProof/>
+                <w:webHidden/>
+              </w:rPr>
+              <w:fldChar w:fldCharType="separate"/>
+            </w:r>
+            <w:r>
+              <w:rPr>
+                <w:noProof/>
+                <w:webHidden/>
+              </w:rPr>
+              <w:t>12</w:t>
+            </w:r>
+            <w:r>
+              <w:rPr>
+                <w:noProof/>
+                <w:webHidden/>
+              </w:rPr>
+              <w:fldChar w:fldCharType="end"/>
+            </w:r>
+          </w:hyperlink>
+        </w:p>
+        <w:p>
+          <w:pPr>
+            <w:pStyle w:val="TOC3"/>
+            <w:tabs>
+              <w:tab w:val="right" w:leader="dot" w:pos="8494"/>
+            </w:tabs>
+            <w:rPr>
+              <w:rFonts w:eastAsiaTheme="minorEastAsia"/>
+              <w:noProof/>
+              <w:lang w:eastAsia="es-ES"/>
+            </w:rPr>
+          </w:pPr>
+          <w:hyperlink w:anchor="_Toc509768281" w:history="1">
+            <w:r>
+              <w:rPr>
+                <w:rStyle w:val="Hyperlink"/>
+                <w:noProof/>
+              </w:rPr>
+              <w:t>Comentario</w:t>
+            </w:r>
+            <w:r>
+              <w:rPr>
+                <w:noProof/>
+                <w:webHidden/>
+              </w:rPr>
+              <w:tab/>
+            </w:r>
+            <w:r>
+              <w:rPr>
+                <w:noProof/>
+                <w:webHidden/>
+              </w:rPr>
+              <w:fldChar w:fldCharType="begin"/>
+            </w:r>
+            <w:r>
+              <w:rPr>
+                <w:noProof/>
+                <w:webHidden/>
+              </w:rPr>
+              <w:instrText xml:space="preserve"> PAGEREF _Toc509768281 \h </w:instrText>
+            </w:r>
+            <w:r>
+              <w:rPr>
+                <w:noProof/>
+                <w:webHidden/>
+              </w:rPr>
+            </w:r>
+            <w:r>
+              <w:rPr>
+                <w:noProof/>
+                <w:webHidden/>
+              </w:rPr>
+              <w:fldChar w:fldCharType="separate"/>
+            </w:r>
+            <w:r>
+              <w:rPr>
+                <w:noProof/>
+                <w:webHidden/>
+              </w:rPr>
+              <w:t>12</w:t>
+            </w:r>
+            <w:r>
+              <w:rPr>
+                <w:noProof/>
+                <w:webHidden/>
+              </w:rPr>
+              <w:fldChar w:fldCharType="end"/>
+            </w:r>
+          </w:hyperlink>
+        </w:p>
+        <w:p>
+          <w:pPr>
+            <w:pStyle w:val="TOC1"/>
+            <w:rPr>
+              <w:rFonts w:eastAsiaTheme="minorEastAsia"/>
+              <w:b w:val="0"/>
+              <w:lang w:eastAsia="es-ES"/>
+            </w:rPr>
+          </w:pPr>
+          <w:hyperlink w:anchor="_Toc509768282" w:history="1">
+            <w:r>
+              <w:rPr>
+                <w:rStyle w:val="Hyperlink"/>
+              </w:rPr>
+              <w:t>Ejercicio 8:  Función de búsqueda</w:t>
+            </w:r>
+            <w:r>
+              <w:rPr>
+                <w:webHidden/>
+              </w:rPr>
+              <w:tab/>
+            </w:r>
+            <w:r>
+              <w:rPr>
+                <w:webHidden/>
+              </w:rPr>
+              <w:fldChar w:fldCharType="begin"/>
+            </w:r>
+            <w:r>
+              <w:rPr>
+                <w:webHidden/>
+              </w:rPr>
+              <w:instrText xml:space="preserve"> PAGEREF _Toc509768282 \h </w:instrText>
+            </w:r>
+            <w:r>
+              <w:rPr>
+                <w:webHidden/>
+              </w:rPr>
+            </w:r>
+            <w:r>
+              <w:rPr>
+                <w:webHidden/>
+              </w:rPr>
+              <w:fldChar w:fldCharType="separate"/>
+            </w:r>
+            <w:r>
+              <w:rPr>
+                <w:webHidden/>
+              </w:rPr>
+              <w:t>13</w:t>
+            </w:r>
+            <w:r>
+              <w:rPr>
+                <w:webHidden/>
+              </w:rPr>
+              <w:fldChar w:fldCharType="end"/>
+            </w:r>
+          </w:hyperlink>
+        </w:p>
+        <w:p>
+          <w:pPr>
+            <w:pStyle w:val="TOC3"/>
+            <w:tabs>
+              <w:tab w:val="right" w:leader="dot" w:pos="8494"/>
+            </w:tabs>
+            <w:rPr>
+              <w:rFonts w:eastAsiaTheme="minorEastAsia"/>
+              <w:noProof/>
+              <w:lang w:eastAsia="es-ES"/>
+            </w:rPr>
+          </w:pPr>
+          <w:hyperlink w:anchor="_Toc509768283" w:history="1">
+            <w:r>
+              <w:rPr>
+                <w:rStyle w:val="Hyperlink"/>
+                <w:noProof/>
+                <w:lang w:val="en-US"/>
+              </w:rPr>
+              <w:t>Código</w:t>
+            </w:r>
+            <w:r>
+              <w:rPr>
+                <w:noProof/>
+                <w:webHidden/>
+              </w:rPr>
+              <w:tab/>
+            </w:r>
+            <w:r>
+              <w:rPr>
+                <w:noProof/>
+                <w:webHidden/>
+              </w:rPr>
+              <w:fldChar w:fldCharType="begin"/>
+            </w:r>
+            <w:r>
+              <w:rPr>
+                <w:noProof/>
+                <w:webHidden/>
+              </w:rPr>
+              <w:instrText xml:space="preserve"> PAGEREF _Toc509768283 \h </w:instrText>
+            </w:r>
+            <w:r>
+              <w:rPr>
+                <w:noProof/>
+                <w:webHidden/>
+              </w:rPr>
+            </w:r>
+            <w:r>
+              <w:rPr>
+                <w:noProof/>
+                <w:webHidden/>
+              </w:rPr>
+              <w:fldChar w:fldCharType="separate"/>
+            </w:r>
+            <w:r>
+              <w:rPr>
+                <w:noProof/>
+                <w:webHidden/>
+              </w:rPr>
+              <w:t>13</w:t>
+            </w:r>
+            <w:r>
+              <w:rPr>
+                <w:noProof/>
+                <w:webHidden/>
+              </w:rPr>
+              <w:fldChar w:fldCharType="end"/>
+            </w:r>
+          </w:hyperlink>
+        </w:p>
+        <w:p>
+          <w:pPr>
+            <w:pStyle w:val="TOC3"/>
+            <w:tabs>
+              <w:tab w:val="right" w:leader="dot" w:pos="8494"/>
+            </w:tabs>
+            <w:rPr>
+              <w:rFonts w:eastAsiaTheme="minorEastAsia"/>
+              <w:noProof/>
+              <w:lang w:eastAsia="es-ES"/>
+            </w:rPr>
+          </w:pPr>
+          <w:hyperlink w:anchor="_Toc509768284" w:history="1">
+            <w:r>
+              <w:rPr>
+                <w:rStyle w:val="Hyperlink"/>
+                <w:noProof/>
+              </w:rPr>
+              <w:t>Comentario</w:t>
+            </w:r>
+            <w:r>
+              <w:rPr>
+                <w:noProof/>
+                <w:webHidden/>
+              </w:rPr>
+              <w:tab/>
+            </w:r>
+            <w:r>
+              <w:rPr>
+                <w:noProof/>
+                <w:webHidden/>
+              </w:rPr>
+              <w:fldChar w:fldCharType="begin"/>
+            </w:r>
+            <w:r>
+              <w:rPr>
+                <w:noProof/>
+                <w:webHidden/>
+              </w:rPr>
+              <w:instrText xml:space="preserve"> PAGEREF _Toc509768284 \h </w:instrText>
+            </w:r>
+            <w:r>
+              <w:rPr>
+                <w:noProof/>
+                <w:webHidden/>
+              </w:rPr>
+            </w:r>
+            <w:r>
+              <w:rPr>
+                <w:noProof/>
+                <w:webHidden/>
+              </w:rPr>
+              <w:fldChar w:fldCharType="separate"/>
+            </w:r>
+            <w:r>
+              <w:rPr>
+                <w:noProof/>
+                <w:webHidden/>
+              </w:rPr>
+              <w:t>13</w:t>
+            </w:r>
+            <w:r>
+              <w:rPr>
+                <w:noProof/>
+                <w:webHidden/>
+              </w:rPr>
+              <w:fldChar w:fldCharType="end"/>
+            </w:r>
+          </w:hyperlink>
+        </w:p>
+        <w:p>
+          <w:pPr>
+            <w:pStyle w:val="TOC1"/>
+            <w:rPr>
+              <w:rFonts w:eastAsiaTheme="minorEastAsia"/>
+              <w:b w:val="0"/>
+              <w:lang w:eastAsia="es-ES"/>
+            </w:rPr>
+          </w:pPr>
+          <w:hyperlink w:anchor="_Toc509768285" w:history="1">
+            <w:r>
+              <w:rPr>
+                <w:rStyle w:val="Hyperlink"/>
+              </w:rPr>
+              <w:t>Ejercicio 9:  Ver el camino seguido y la secuencia de acciones</w:t>
+            </w:r>
+            <w:r>
+              <w:rPr>
+                <w:webHidden/>
+              </w:rPr>
+              <w:tab/>
+            </w:r>
+            <w:r>
+              <w:rPr>
+                <w:webHidden/>
+              </w:rPr>
+              <w:fldChar w:fldCharType="begin"/>
+            </w:r>
+            <w:r>
+              <w:rPr>
+                <w:webHidden/>
+              </w:rPr>
+              <w:instrText xml:space="preserve"> PAGEREF _Toc509768285 \h </w:instrText>
+            </w:r>
+            <w:r>
+              <w:rPr>
+                <w:webHidden/>
+              </w:rPr>
+            </w:r>
+            <w:r>
+              <w:rPr>
+                <w:webHidden/>
+              </w:rPr>
+              <w:fldChar w:fldCharType="separate"/>
+            </w:r>
+            <w:r>
+              <w:rPr>
+                <w:webHidden/>
+              </w:rPr>
+              <w:t>14</w:t>
+            </w:r>
+            <w:r>
+              <w:rPr>
+                <w:webHidden/>
+              </w:rPr>
+              <w:fldChar w:fldCharType="end"/>
+            </w:r>
+          </w:hyperlink>
+        </w:p>
+        <w:p>
+          <w:pPr>
+            <w:pStyle w:val="TOC3"/>
+            <w:tabs>
+              <w:tab w:val="right" w:leader="dot" w:pos="8494"/>
+            </w:tabs>
+            <w:rPr>
+              <w:rFonts w:eastAsiaTheme="minorEastAsia"/>
+              <w:noProof/>
+              <w:lang w:eastAsia="es-ES"/>
+            </w:rPr>
+          </w:pPr>
+          <w:hyperlink w:anchor="_Toc509768286" w:history="1">
+            <w:r>
+              <w:rPr>
+                <w:rStyle w:val="Hyperlink"/>
+                <w:noProof/>
+              </w:rPr>
+              <w:t>Código</w:t>
+            </w:r>
+            <w:r>
+              <w:rPr>
+                <w:noProof/>
+                <w:webHidden/>
+              </w:rPr>
+              <w:tab/>
+            </w:r>
+            <w:r>
+              <w:rPr>
+                <w:noProof/>
+                <w:webHidden/>
+              </w:rPr>
+              <w:fldChar w:fldCharType="begin"/>
+            </w:r>
+            <w:r>
+              <w:rPr>
+                <w:noProof/>
+                <w:webHidden/>
+              </w:rPr>
+              <w:instrText xml:space="preserve"> PAGEREF _Toc509768286 \h </w:instrText>
+            </w:r>
+            <w:r>
+              <w:rPr>
+                <w:noProof/>
+                <w:webHidden/>
+              </w:rPr>
+            </w:r>
+            <w:r>
+              <w:rPr>
+                <w:noProof/>
+                <w:webHidden/>
+              </w:rPr>
+              <w:fldChar w:fldCharType="separate"/>
+            </w:r>
+            <w:r>
+              <w:rPr>
+                <w:noProof/>
+                <w:webHidden/>
+              </w:rPr>
+              <w:t>14</w:t>
+            </w:r>
+            <w:r>
+              <w:rPr>
+                <w:noProof/>
+                <w:webHidden/>
+              </w:rPr>
+              <w:fldChar w:fldCharType="end"/>
+            </w:r>
+          </w:hyperlink>
+        </w:p>
+        <w:p>
+          <w:pPr>
+            <w:pStyle w:val="TOC3"/>
+            <w:tabs>
+              <w:tab w:val="right" w:leader="dot" w:pos="8494"/>
+            </w:tabs>
+            <w:rPr>
+              <w:rFonts w:eastAsiaTheme="minorEastAsia"/>
+              <w:noProof/>
+              <w:lang w:eastAsia="es-ES"/>
+            </w:rPr>
+          </w:pPr>
+          <w:hyperlink w:anchor="_Toc509768287" w:history="1">
+            <w:r>
+              <w:rPr>
+                <w:rStyle w:val="Hyperlink"/>
+                <w:noProof/>
+              </w:rPr>
+              <w:t>Comentario</w:t>
+            </w:r>
+            <w:r>
+              <w:rPr>
+                <w:noProof/>
+                <w:webHidden/>
+              </w:rPr>
+              <w:tab/>
+            </w:r>
+            <w:r>
+              <w:rPr>
+                <w:noProof/>
+                <w:webHidden/>
+              </w:rPr>
+              <w:fldChar w:fldCharType="begin"/>
+            </w:r>
+            <w:r>
+              <w:rPr>
+                <w:noProof/>
+                <w:webHidden/>
+              </w:rPr>
+              <w:instrText xml:space="preserve"> PAGEREF _Toc509768287 \h </w:instrText>
+            </w:r>
+            <w:r>
+              <w:rPr>
+                <w:noProof/>
+                <w:webHidden/>
+              </w:rPr>
+            </w:r>
+            <w:r>
+              <w:rPr>
+                <w:noProof/>
+                <w:webHidden/>
+              </w:rPr>
+              <w:fldChar w:fldCharType="separate"/>
+            </w:r>
+            <w:r>
+              <w:rPr>
+                <w:noProof/>
+                <w:webHidden/>
+              </w:rPr>
+              <w:t>14</w:t>
+            </w:r>
+            <w:r>
+              <w:rPr>
+                <w:noProof/>
+                <w:webHidden/>
+              </w:rPr>
+              <w:fldChar w:fldCharType="end"/>
+            </w:r>
+          </w:hyperlink>
+        </w:p>
+        <w:p>
+          <w:pPr>
+            <w:pStyle w:val="TOC1"/>
+            <w:rPr>
+              <w:rFonts w:eastAsiaTheme="minorEastAsia"/>
+              <w:b w:val="0"/>
+              <w:lang w:eastAsia="es-ES"/>
+            </w:rPr>
+          </w:pPr>
+          <w:hyperlink w:anchor="_Toc509768288" w:history="1">
+            <w:r>
+              <w:rPr>
+                <w:rStyle w:val="Hyperlink"/>
+              </w:rPr>
+              <w:t>Ejercicio 10:  Otras estrategias de búsqueda</w:t>
+            </w:r>
+            <w:r>
+              <w:rPr>
+                <w:webHidden/>
+              </w:rPr>
+              <w:tab/>
+            </w:r>
+            <w:r>
+              <w:rPr>
+                <w:webHidden/>
+              </w:rPr>
+              <w:fldChar w:fldCharType="begin"/>
+            </w:r>
+            <w:r>
+              <w:rPr>
+                <w:webHidden/>
+              </w:rPr>
+              <w:instrText xml:space="preserve"> PAGEREF _Toc509768288 \h </w:instrText>
+            </w:r>
+            <w:r>
+              <w:rPr>
+                <w:webHidden/>
+              </w:rPr>
+            </w:r>
+            <w:r>
+              <w:rPr>
+                <w:webHidden/>
+              </w:rPr>
+              <w:fldChar w:fldCharType="separate"/>
+            </w:r>
+            <w:r>
+              <w:rPr>
+                <w:webHidden/>
+              </w:rPr>
+              <w:t>15</w:t>
+            </w:r>
+            <w:r>
+              <w:rPr>
+                <w:webHidden/>
+              </w:rPr>
+              <w:fldChar w:fldCharType="end"/>
+            </w:r>
+          </w:hyperlink>
+        </w:p>
+        <w:p>
+          <w:pPr>
+            <w:pStyle w:val="TOC3"/>
+            <w:tabs>
+              <w:tab w:val="right" w:leader="dot" w:pos="8494"/>
+            </w:tabs>
+            <w:rPr>
+              <w:rFonts w:eastAsiaTheme="minorEastAsia"/>
+              <w:noProof/>
+              <w:lang w:eastAsia="es-ES"/>
+            </w:rPr>
+          </w:pPr>
+          <w:hyperlink w:anchor="_Toc509768289" w:history="1">
+            <w:r>
+              <w:rPr>
+                <w:rStyle w:val="Hyperlink"/>
+                <w:noProof/>
+              </w:rPr>
+              <w:t>Código</w:t>
+            </w:r>
+            <w:r>
+              <w:rPr>
+                <w:noProof/>
+                <w:webHidden/>
+              </w:rPr>
+              <w:tab/>
+            </w:r>
+            <w:r>
+              <w:rPr>
+                <w:noProof/>
+                <w:webHidden/>
+              </w:rPr>
+              <w:fldChar w:fldCharType="begin"/>
+            </w:r>
+            <w:r>
+              <w:rPr>
+                <w:noProof/>
+                <w:webHidden/>
+              </w:rPr>
+              <w:instrText xml:space="preserve"> PAGEREF _Toc509768289 \h </w:instrText>
+            </w:r>
+            <w:r>
+              <w:rPr>
+                <w:noProof/>
+                <w:webHidden/>
+              </w:rPr>
+            </w:r>
+            <w:r>
+              <w:rPr>
+                <w:noProof/>
+                <w:webHidden/>
+              </w:rPr>
+              <w:fldChar w:fldCharType="separate"/>
+            </w:r>
+            <w:r>
+              <w:rPr>
+                <w:noProof/>
+                <w:webHidden/>
+              </w:rPr>
+              <w:t>15</w:t>
+            </w:r>
+            <w:r>
+              <w:rPr>
+                <w:noProof/>
+                <w:webHidden/>
+              </w:rPr>
+              <w:fldChar w:fldCharType="end"/>
+            </w:r>
+          </w:hyperlink>
+        </w:p>
+        <w:p>
+          <w:pPr>
+            <w:pStyle w:val="TOC3"/>
+            <w:tabs>
+              <w:tab w:val="right" w:leader="dot" w:pos="8494"/>
+            </w:tabs>
+            <w:rPr>
+              <w:rFonts w:eastAsiaTheme="minorEastAsia"/>
+              <w:noProof/>
+              <w:lang w:eastAsia="es-ES"/>
+            </w:rPr>
+          </w:pPr>
+          <w:hyperlink w:anchor="_Toc509768290" w:history="1">
+            <w:r>
+              <w:rPr>
+                <w:rStyle w:val="Hyperlink"/>
+                <w:noProof/>
+              </w:rPr>
+              <w:t>Comentario</w:t>
+            </w:r>
+            <w:r>
+              <w:rPr>
+                <w:noProof/>
+                <w:webHidden/>
+              </w:rPr>
+              <w:tab/>
+            </w:r>
+            <w:r>
+              <w:rPr>
+                <w:noProof/>
+                <w:webHidden/>
+              </w:rPr>
+              <w:fldChar w:fldCharType="begin"/>
+            </w:r>
+            <w:r>
+              <w:rPr>
+                <w:noProof/>
+                <w:webHidden/>
+              </w:rPr>
+              <w:instrText xml:space="preserve"> PAGEREF _Toc509768290 \h </w:instrText>
+            </w:r>
+            <w:r>
+              <w:rPr>
+                <w:noProof/>
+                <w:webHidden/>
+              </w:rPr>
+            </w:r>
+            <w:r>
+              <w:rPr>
+                <w:noProof/>
+                <w:webHidden/>
+              </w:rPr>
+              <w:fldChar w:fldCharType="separate"/>
+            </w:r>
+            <w:r>
+              <w:rPr>
+                <w:noProof/>
+                <w:webHidden/>
+              </w:rPr>
+              <w:t>15</w:t>
+            </w:r>
+            <w:r>
+              <w:rPr>
+                <w:noProof/>
+                <w:webHidden/>
+              </w:rPr>
+              <w:fldChar w:fldCharType="end"/>
+            </w:r>
+          </w:hyperlink>
+        </w:p>
+        <w:p>
+          <w:pPr>
+            <w:pStyle w:val="TOC1"/>
+            <w:rPr>
+              <w:rFonts w:eastAsiaTheme="minorEastAsia"/>
+              <w:b w:val="0"/>
+              <w:lang w:eastAsia="es-ES"/>
+            </w:rPr>
+          </w:pPr>
+          <w:hyperlink w:anchor="_Toc509768291" w:history="1">
+            <w:r>
+              <w:rPr>
+                <w:rStyle w:val="Hyperlink"/>
+              </w:rPr>
+              <w:t>Ejercicio 11:  Ejercicios de reflexión</w:t>
+            </w:r>
+            <w:r>
+              <w:rPr>
+                <w:webHidden/>
+              </w:rPr>
+              <w:tab/>
+            </w:r>
+            <w:r>
+              <w:rPr>
+                <w:webHidden/>
+              </w:rPr>
+              <w:fldChar w:fldCharType="begin"/>
+            </w:r>
+            <w:r>
+              <w:rPr>
+                <w:webHidden/>
+              </w:rPr>
+              <w:instrText xml:space="preserve"> PAGEREF _Toc509768291 \h </w:instrText>
+            </w:r>
+            <w:r>
+              <w:rPr>
+                <w:webHidden/>
+              </w:rPr>
+            </w:r>
+            <w:r>
+              <w:rPr>
+                <w:webHidden/>
+              </w:rPr>
+              <w:fldChar w:fldCharType="separate"/>
+            </w:r>
+            <w:r>
+              <w:rPr>
+                <w:webHidden/>
+              </w:rPr>
+              <w:t>16</w:t>
+            </w:r>
+            <w:r>
+              <w:rPr>
                 <w:webHidden/>
               </w:rPr>
               <w:fldChar w:fldCharType="end"/>
@@ -1092,14 +2875,32 @@
       <w:r>
         <w:br w:type="page"/>
       </w:r>
+      <w:bookmarkStart w:id="2" w:name="_GoBack"/>
+      <w:bookmarkEnd w:id="2"/>
     </w:p>
     <w:p>
       <w:pPr>
         <w:pStyle w:val="Heading1"/>
-      </w:pPr>
-      <w:bookmarkStart w:id="3" w:name="_Toc509764315"/>
-      <w:r>
+        <w:rPr>
+          <w:u w:val="single"/>
+        </w:rPr>
+      </w:pPr>
+      <w:bookmarkStart w:id="3" w:name="_Toc509768256"/>
+      <w:r>
+        <w:rPr>
+          <w:u w:val="single"/>
+        </w:rPr>
         <w:lastRenderedPageBreak/>
+        <w:t>MODELIZACIÓN DEL PROBLEMA</w:t>
+      </w:r>
+      <w:bookmarkEnd w:id="3"/>
+    </w:p>
+    <w:p>
+      <w:pPr>
+        <w:pStyle w:val="Heading1"/>
+      </w:pPr>
+      <w:bookmarkStart w:id="4" w:name="_Toc509768257"/>
+      <w:r>
         <w:t>Ejercicio 1</w:t>
       </w:r>
       <w:r>
@@ -1126,29 +2927,23 @@
         </w:rPr>
         <w:t>Evaluación del valor de la heurística</w:t>
       </w:r>
-      <w:bookmarkEnd w:id="3"/>
+      <w:bookmarkEnd w:id="4"/>
     </w:p>
     <w:p>
       <w:pPr>
         <w:pStyle w:val="Heading3"/>
       </w:pPr>
-      <w:bookmarkStart w:id="4" w:name="_Toc509764316"/>
+      <w:bookmarkStart w:id="5" w:name="_Toc509768258"/>
       <w:r>
         <w:t>Código</w:t>
       </w:r>
-      <w:bookmarkEnd w:id="4"/>
-    </w:p>
-    <w:p>
-      <w:pPr>
-        <w:pStyle w:val="Code"/>
-        <w:rPr>
-          <w:lang w:val="en-US"/>
-        </w:rPr>
-      </w:pPr>
-      <w:r>
-        <w:rPr>
-          <w:lang w:val="en-US"/>
-        </w:rPr>
+      <w:bookmarkEnd w:id="5"/>
+    </w:p>
+    <w:p>
+      <w:pPr>
+        <w:pStyle w:val="Code"/>
+      </w:pPr>
+      <w:r>
         <w:t>;;;;;;;;;;;;;;;;;;;;;;;;;;;;;;;;;;;;;;;;;;;;;;;;;;;;;;;;;;;;;;;;;;;;;;;;;</w:t>
       </w:r>
     </w:p>
@@ -1562,73 +3357,48 @@
       <w:pPr>
         <w:pStyle w:val="Heading3"/>
       </w:pPr>
-      <w:bookmarkStart w:id="5" w:name="_Toc509764317"/>
+      <w:bookmarkStart w:id="6" w:name="_Toc509768259"/>
       <w:r>
         <w:t>Comentario</w:t>
       </w:r>
-      <w:bookmarkEnd w:id="5"/>
-    </w:p>
-    <w:p>
-      <w:pPr>
-        <w:rPr>
-          <w:rFonts w:asciiTheme="majorHAnsi" w:hAnsiTheme="majorHAnsi"/>
-          <w:sz w:val="24"/>
-        </w:rPr>
-      </w:pPr>
-      <w:r>
-        <w:rPr>
-          <w:rFonts w:asciiTheme="majorHAnsi" w:hAnsiTheme="majorHAnsi"/>
-          <w:sz w:val="24"/>
-        </w:rPr>
+      <w:bookmarkEnd w:id="6"/>
+    </w:p>
+    <w:p>
+      <w:r>
         <w:t xml:space="preserve">El ejercicio nos pedía calcular el valor de la heurística en un estado dado. </w:t>
       </w:r>
     </w:p>
     <w:p>
       <w:pPr>
         <w:rPr>
-          <w:rFonts w:asciiTheme="majorHAnsi" w:hAnsiTheme="majorHAnsi" w:cs="Consolas"/>
-          <w:sz w:val="24"/>
+          <w:rFonts w:cs="Consolas"/>
           <w:szCs w:val="24"/>
         </w:rPr>
       </w:pPr>
       <w:r>
-        <w:rPr>
-          <w:rFonts w:asciiTheme="majorHAnsi" w:hAnsiTheme="majorHAnsi"/>
-          <w:sz w:val="24"/>
-        </w:rPr>
         <w:t xml:space="preserve">Dado que este cálculo ya viene </w:t>
       </w:r>
       <w:r>
         <w:rPr>
-          <w:rFonts w:asciiTheme="majorHAnsi" w:hAnsiTheme="majorHAnsi"/>
           <w:i/>
-          <w:sz w:val="24"/>
         </w:rPr>
         <w:t>‘</w:t>
       </w:r>
       <w:proofErr w:type="spellStart"/>
       <w:r>
         <w:rPr>
-          <w:rFonts w:asciiTheme="majorHAnsi" w:hAnsiTheme="majorHAnsi"/>
           <w:i/>
-          <w:sz w:val="24"/>
         </w:rPr>
         <w:t>hardcodeado</w:t>
       </w:r>
       <w:proofErr w:type="spellEnd"/>
       <w:r>
         <w:rPr>
-          <w:rFonts w:asciiTheme="majorHAnsi" w:hAnsiTheme="majorHAnsi"/>
           <w:i/>
-          <w:sz w:val="24"/>
         </w:rPr>
         <w:t>’</w:t>
       </w:r>
       <w:r>
-        <w:rPr>
-          <w:rFonts w:asciiTheme="majorHAnsi" w:hAnsiTheme="majorHAnsi"/>
-          <w:sz w:val="24"/>
-        </w:rPr>
         <w:t xml:space="preserve"> en la estructura de la implementación base de la práctica, la única codificación necesaria fue la extracción de ese dato de la estructura de los sensores.</w:t>
       </w:r>
     </w:p>
@@ -1660,7 +3430,7 @@
           <w:szCs w:val="22"/>
         </w:rPr>
       </w:pPr>
-      <w:bookmarkStart w:id="6" w:name="_Toc509764318"/>
+      <w:bookmarkStart w:id="7" w:name="_Toc509768260"/>
       <w:r>
         <w:lastRenderedPageBreak/>
         <w:t>Ejercicio 2:</w:t>
@@ -1711,18 +3481,18 @@
         </w:rPr>
         <w:t>navigate-white-hole</w:t>
       </w:r>
-      <w:bookmarkEnd w:id="6"/>
+      <w:bookmarkEnd w:id="7"/>
       <w:proofErr w:type="spellEnd"/>
     </w:p>
     <w:p>
       <w:pPr>
         <w:pStyle w:val="Heading3"/>
       </w:pPr>
-      <w:bookmarkStart w:id="7" w:name="_Toc509764319"/>
+      <w:bookmarkStart w:id="8" w:name="_Toc509768261"/>
       <w:r>
         <w:t>Código</w:t>
       </w:r>
-      <w:bookmarkEnd w:id="7"/>
+      <w:bookmarkEnd w:id="8"/>
     </w:p>
     <w:p>
       <w:pPr>
@@ -3431,372 +5201,189 @@
       <w:pPr>
         <w:pStyle w:val="Heading3"/>
       </w:pPr>
-      <w:bookmarkStart w:id="8" w:name="_Toc509764320"/>
+      <w:bookmarkStart w:id="9" w:name="_Toc509768262"/>
       <w:r>
         <w:t>Comentario</w:t>
       </w:r>
-      <w:bookmarkEnd w:id="8"/>
-    </w:p>
-    <w:p>
-      <w:pPr>
-        <w:pStyle w:val="Code"/>
-        <w:jc w:val="both"/>
-        <w:rPr>
-          <w:rFonts w:asciiTheme="majorHAnsi" w:hAnsiTheme="majorHAnsi"/>
-          <w:sz w:val="24"/>
-        </w:rPr>
-      </w:pPr>
-      <w:r>
-        <w:rPr>
-          <w:rFonts w:asciiTheme="majorHAnsi" w:hAnsiTheme="majorHAnsi"/>
-          <w:sz w:val="24"/>
-        </w:rPr>
+      <w:bookmarkEnd w:id="9"/>
+    </w:p>
+    <w:p>
+      <w:r>
         <w:t>El</w:t>
       </w:r>
       <w:r>
-        <w:rPr>
-          <w:rFonts w:asciiTheme="majorHAnsi" w:hAnsiTheme="majorHAnsi"/>
-          <w:sz w:val="24"/>
-        </w:rPr>
         <w:t xml:space="preserve"> ejercicio consistía en, dado un estado, elaborar un listado con las acciones que pudieran tener lug</w:t>
       </w:r>
       <w:r>
-        <w:rPr>
-          <w:rFonts w:asciiTheme="majorHAnsi" w:hAnsiTheme="majorHAnsi"/>
-          <w:sz w:val="24"/>
-        </w:rPr>
         <w:t>ar desde el mismo en base a los distintos</w:t>
       </w:r>
       <w:r>
-        <w:rPr>
-          <w:rFonts w:asciiTheme="majorHAnsi" w:hAnsiTheme="majorHAnsi"/>
-          <w:sz w:val="24"/>
-        </w:rPr>
         <w:t xml:space="preserve"> mapas estelares a nuestra disposición (en este caso, el mapa de </w:t>
       </w:r>
       <w:proofErr w:type="spellStart"/>
       <w:r>
         <w:rPr>
-          <w:rFonts w:asciiTheme="majorHAnsi" w:hAnsiTheme="majorHAnsi"/>
           <w:i/>
-          <w:sz w:val="24"/>
         </w:rPr>
         <w:t>worm</w:t>
       </w:r>
       <w:proofErr w:type="spellEnd"/>
       <w:r>
         <w:rPr>
-          <w:rFonts w:asciiTheme="majorHAnsi" w:hAnsiTheme="majorHAnsi"/>
           <w:i/>
-          <w:sz w:val="24"/>
         </w:rPr>
         <w:t xml:space="preserve"> </w:t>
       </w:r>
       <w:proofErr w:type="spellStart"/>
       <w:r>
         <w:rPr>
-          <w:rFonts w:asciiTheme="majorHAnsi" w:hAnsiTheme="majorHAnsi"/>
           <w:i/>
-          <w:sz w:val="24"/>
         </w:rPr>
         <w:t>holes</w:t>
       </w:r>
       <w:proofErr w:type="spellEnd"/>
       <w:r>
-        <w:rPr>
-          <w:rFonts w:asciiTheme="majorHAnsi" w:hAnsiTheme="majorHAnsi"/>
-          <w:sz w:val="24"/>
-        </w:rPr>
         <w:t xml:space="preserve"> y </w:t>
       </w:r>
       <w:proofErr w:type="spellStart"/>
       <w:r>
         <w:rPr>
-          <w:rFonts w:asciiTheme="majorHAnsi" w:hAnsiTheme="majorHAnsi"/>
           <w:i/>
-          <w:sz w:val="24"/>
         </w:rPr>
         <w:t>white</w:t>
       </w:r>
       <w:proofErr w:type="spellEnd"/>
       <w:r>
         <w:rPr>
-          <w:rFonts w:asciiTheme="majorHAnsi" w:hAnsiTheme="majorHAnsi"/>
           <w:i/>
-          <w:sz w:val="24"/>
         </w:rPr>
         <w:t xml:space="preserve"> </w:t>
       </w:r>
       <w:proofErr w:type="spellStart"/>
       <w:r>
         <w:rPr>
-          <w:rFonts w:asciiTheme="majorHAnsi" w:hAnsiTheme="majorHAnsi"/>
           <w:i/>
-          <w:sz w:val="24"/>
         </w:rPr>
         <w:t>holes</w:t>
       </w:r>
       <w:proofErr w:type="spellEnd"/>
       <w:r>
-        <w:rPr>
-          <w:rFonts w:asciiTheme="majorHAnsi" w:hAnsiTheme="majorHAnsi"/>
-          <w:sz w:val="24"/>
-        </w:rPr>
         <w:t>.</w:t>
       </w:r>
       <w:r>
-        <w:rPr>
-          <w:rFonts w:asciiTheme="majorHAnsi" w:hAnsiTheme="majorHAnsi"/>
-          <w:sz w:val="24"/>
-        </w:rPr>
         <w:t xml:space="preserve"> Esto, claro, implica la exclusión de los </w:t>
       </w:r>
       <w:r>
         <w:rPr>
-          <w:rFonts w:asciiTheme="majorHAnsi" w:hAnsiTheme="majorHAnsi"/>
           <w:i/>
-          <w:sz w:val="24"/>
         </w:rPr>
         <w:t>‘planetas prohibidos’</w:t>
       </w:r>
       <w:r>
-        <w:rPr>
-          <w:rFonts w:asciiTheme="majorHAnsi" w:hAnsiTheme="majorHAnsi"/>
-          <w:sz w:val="24"/>
-        </w:rPr>
         <w:t xml:space="preserve"> en el caso de los </w:t>
       </w:r>
       <w:proofErr w:type="spellStart"/>
       <w:r>
         <w:rPr>
-          <w:rFonts w:asciiTheme="majorHAnsi" w:hAnsiTheme="majorHAnsi"/>
           <w:i/>
-          <w:sz w:val="24"/>
         </w:rPr>
         <w:t>worm</w:t>
       </w:r>
       <w:proofErr w:type="spellEnd"/>
       <w:r>
         <w:rPr>
-          <w:rFonts w:asciiTheme="majorHAnsi" w:hAnsiTheme="majorHAnsi"/>
           <w:i/>
-          <w:sz w:val="24"/>
         </w:rPr>
         <w:t xml:space="preserve"> </w:t>
       </w:r>
       <w:proofErr w:type="spellStart"/>
       <w:r>
         <w:rPr>
-          <w:rFonts w:asciiTheme="majorHAnsi" w:hAnsiTheme="majorHAnsi"/>
           <w:i/>
-          <w:sz w:val="24"/>
         </w:rPr>
         <w:t>holes</w:t>
       </w:r>
       <w:proofErr w:type="spellEnd"/>
       <w:r>
-        <w:rPr>
-          <w:rFonts w:asciiTheme="majorHAnsi" w:hAnsiTheme="majorHAnsi"/>
-          <w:sz w:val="24"/>
-        </w:rPr>
         <w:t xml:space="preserve"> como posibles destinos.</w:t>
       </w:r>
     </w:p>
     <w:p>
       <w:pPr>
-        <w:pStyle w:val="Code"/>
-        <w:jc w:val="both"/>
-        <w:rPr>
-          <w:rFonts w:asciiTheme="majorHAnsi" w:hAnsiTheme="majorHAnsi"/>
-          <w:sz w:val="24"/>
-        </w:rPr>
-      </w:pPr>
-    </w:p>
-    <w:p>
-      <w:pPr>
-        <w:pStyle w:val="Code"/>
-        <w:jc w:val="both"/>
-        <w:rPr>
-          <w:rFonts w:asciiTheme="majorHAnsi" w:hAnsiTheme="majorHAnsi"/>
-          <w:sz w:val="24"/>
-        </w:rPr>
-      </w:pPr>
-      <w:r>
-        <w:rPr>
-          <w:rFonts w:asciiTheme="majorHAnsi" w:hAnsiTheme="majorHAnsi"/>
-          <w:sz w:val="24"/>
-        </w:rPr>
+        <w:spacing w:after="0"/>
+      </w:pPr>
+      <w:r>
         <w:t xml:space="preserve">Esto se ha implementado, fundamentalmente, mediante dos funciones principales y una </w:t>
       </w:r>
       <w:r>
-        <w:rPr>
-          <w:rFonts w:asciiTheme="majorHAnsi" w:hAnsiTheme="majorHAnsi"/>
-          <w:sz w:val="24"/>
-        </w:rPr>
         <w:t>interfaz para cada tipo de mapa.</w:t>
       </w:r>
     </w:p>
     <w:p>
       <w:pPr>
-        <w:pStyle w:val="Code"/>
-        <w:jc w:val="both"/>
-        <w:rPr>
-          <w:rFonts w:asciiTheme="majorHAnsi" w:hAnsiTheme="majorHAnsi"/>
-          <w:sz w:val="24"/>
-        </w:rPr>
-      </w:pPr>
-      <w:r>
-        <w:rPr>
-          <w:rFonts w:asciiTheme="majorHAnsi" w:hAnsiTheme="majorHAnsi"/>
-          <w:sz w:val="24"/>
-        </w:rPr>
+        <w:spacing w:after="0"/>
+      </w:pPr>
+      <w:r>
         <w:t xml:space="preserve">La </w:t>
       </w:r>
       <w:r>
         <w:rPr>
-          <w:rFonts w:asciiTheme="majorHAnsi" w:hAnsiTheme="majorHAnsi"/>
           <w:i/>
-          <w:sz w:val="24"/>
         </w:rPr>
         <w:t>primera función principal</w:t>
       </w:r>
       <w:r>
-        <w:rPr>
-          <w:rFonts w:asciiTheme="majorHAnsi" w:hAnsiTheme="majorHAnsi"/>
-          <w:sz w:val="24"/>
-        </w:rPr>
         <w:t xml:space="preserve"> es </w:t>
       </w:r>
       <w:proofErr w:type="spellStart"/>
       <w:r>
         <w:rPr>
-          <w:rFonts w:asciiTheme="majorHAnsi" w:hAnsiTheme="majorHAnsi"/>
           <w:b/>
-          <w:sz w:val="24"/>
         </w:rPr>
         <w:t>make-colindant-list</w:t>
       </w:r>
       <w:proofErr w:type="spellEnd"/>
       <w:r>
-        <w:rPr>
-          <w:rFonts w:asciiTheme="majorHAnsi" w:hAnsiTheme="majorHAnsi"/>
-          <w:sz w:val="24"/>
-        </w:rPr>
         <w:t>, que devuelve todos los estados colindantes a un estado dado en base al mapa indicado.</w:t>
       </w:r>
     </w:p>
     <w:p>
       <w:pPr>
-        <w:pStyle w:val="Code"/>
-        <w:jc w:val="both"/>
-        <w:rPr>
-          <w:rFonts w:asciiTheme="majorHAnsi" w:hAnsiTheme="majorHAnsi"/>
-          <w:sz w:val="24"/>
-        </w:rPr>
-      </w:pPr>
-      <w:r>
-        <w:rPr>
-          <w:rFonts w:asciiTheme="majorHAnsi" w:hAnsiTheme="majorHAnsi"/>
-          <w:sz w:val="24"/>
-        </w:rPr>
+        <w:spacing w:after="0"/>
+      </w:pPr>
+      <w:r>
         <w:t xml:space="preserve">La </w:t>
       </w:r>
       <w:r>
         <w:rPr>
-          <w:rFonts w:asciiTheme="majorHAnsi" w:hAnsiTheme="majorHAnsi"/>
           <w:i/>
-          <w:sz w:val="24"/>
         </w:rPr>
         <w:t>segunda función principal</w:t>
       </w:r>
       <w:r>
-        <w:rPr>
-          <w:rFonts w:asciiTheme="majorHAnsi" w:hAnsiTheme="majorHAnsi"/>
-          <w:sz w:val="24"/>
-        </w:rPr>
         <w:t xml:space="preserve"> es </w:t>
       </w:r>
       <w:proofErr w:type="spellStart"/>
       <w:r>
         <w:rPr>
-          <w:rFonts w:asciiTheme="majorHAnsi" w:hAnsiTheme="majorHAnsi"/>
           <w:b/>
-          <w:sz w:val="24"/>
         </w:rPr>
         <w:t>navigate</w:t>
       </w:r>
       <w:proofErr w:type="spellEnd"/>
       <w:r>
-        <w:rPr>
-          <w:rFonts w:asciiTheme="majorHAnsi" w:hAnsiTheme="majorHAnsi"/>
-          <w:sz w:val="24"/>
-        </w:rPr>
-        <w:t xml:space="preserve">, que, dado un estado, un mapa, una posible declaración de nodos prohibidos y el nombre de una acción, produce, mediante la primera función, una lista instancias de la acción indicada con cada nodo </w:t>
-      </w:r>
-      <w:proofErr w:type="gramStart"/>
-      <w:r>
-        <w:rPr>
-          <w:rFonts w:asciiTheme="majorHAnsi" w:hAnsiTheme="majorHAnsi"/>
-          <w:sz w:val="24"/>
-        </w:rPr>
-        <w:t>colindante  en</w:t>
-      </w:r>
-      <w:proofErr w:type="gramEnd"/>
-      <w:r>
-        <w:rPr>
-          <w:rFonts w:asciiTheme="majorHAnsi" w:hAnsiTheme="majorHAnsi"/>
-          <w:sz w:val="24"/>
-        </w:rPr>
-        <w:t xml:space="preserve"> el que se excluyen los planetas prohibidos, de haberlos.</w:t>
-      </w:r>
-    </w:p>
-    <w:p>
-      <w:pPr>
-        <w:pStyle w:val="Code"/>
-        <w:jc w:val="both"/>
-        <w:rPr>
-          <w:rFonts w:asciiTheme="majorHAnsi" w:hAnsiTheme="majorHAnsi"/>
-          <w:sz w:val="24"/>
-        </w:rPr>
-      </w:pPr>
-    </w:p>
-    <w:p>
-      <w:pPr>
-        <w:pStyle w:val="Code"/>
-        <w:jc w:val="both"/>
-        <w:rPr>
-          <w:rFonts w:asciiTheme="majorHAnsi" w:hAnsiTheme="majorHAnsi"/>
-          <w:sz w:val="24"/>
-        </w:rPr>
-      </w:pPr>
-      <w:r>
-        <w:rPr>
-          <w:rFonts w:asciiTheme="majorHAnsi" w:hAnsiTheme="majorHAnsi"/>
-          <w:sz w:val="24"/>
-        </w:rPr>
-        <w:t xml:space="preserve">Por último, las interfaces son una capa de transparencia sobre la función principal </w:t>
-      </w:r>
-      <w:proofErr w:type="spellStart"/>
-      <w:r>
-        <w:rPr>
-          <w:rFonts w:asciiTheme="majorHAnsi" w:hAnsiTheme="majorHAnsi"/>
-          <w:i/>
-          <w:sz w:val="24"/>
-        </w:rPr>
-        <w:t>navigate</w:t>
-      </w:r>
-      <w:proofErr w:type="spellEnd"/>
-      <w:r>
-        <w:rPr>
-          <w:rFonts w:asciiTheme="majorHAnsi" w:hAnsiTheme="majorHAnsi"/>
-          <w:sz w:val="24"/>
-        </w:rPr>
-        <w:t>, que permite, aparte de especificar la acción para cada tipo de mapa, sólo pedir la información requerida para cada uno de los dos tipos de mapas.</w:t>
-      </w:r>
-    </w:p>
-    <w:p>
-      <w:pPr>
-        <w:jc w:val="left"/>
+        <w:t>, que, dado un estado, un mapa, una posible declaración de nodos prohibidos y el nombre de una acción, produce, mediante la primera función, una lista instancias de la acción in</w:t>
+      </w:r>
+      <w:r>
+        <w:t>dicada con cada nodo colindante</w:t>
+      </w:r>
+      <w:r>
+        <w:t xml:space="preserve"> en el que se excluyen los planetas prohibidos, de haberlos.</w:t>
+      </w:r>
+    </w:p>
+    <w:p/>
+    <w:p>
+      <w:pPr>
         <w:rPr>
           <w:rFonts w:asciiTheme="majorHAnsi" w:hAnsiTheme="majorHAnsi" w:cs="Play"/>
           <w:color w:val="000000"/>
@@ -3805,6 +5392,20 @@
         </w:rPr>
       </w:pPr>
       <w:r>
+        <w:t xml:space="preserve">Por último, las interfaces son una capa de transparencia sobre la función principal </w:t>
+      </w:r>
+      <w:proofErr w:type="spellStart"/>
+      <w:r>
+        <w:rPr>
+          <w:i/>
+        </w:rPr>
+        <w:t>navigate</w:t>
+      </w:r>
+      <w:proofErr w:type="spellEnd"/>
+      <w:r>
+        <w:t>, que permite, aparte de especificar la acción para cada tipo de mapa, sólo pedir la información requerida para cada uno de los dos tipos de mapas.</w:t>
+      </w:r>
+      <w:r>
         <w:rPr>
           <w:rFonts w:asciiTheme="majorHAnsi" w:hAnsiTheme="majorHAnsi"/>
           <w:sz w:val="24"/>
@@ -3816,12 +5417,15 @@
       <w:pPr>
         <w:pStyle w:val="Heading1"/>
       </w:pPr>
-      <w:bookmarkStart w:id="9" w:name="_Toc509764321"/>
+      <w:bookmarkStart w:id="10" w:name="_Toc509768263"/>
       <w:r>
         <w:lastRenderedPageBreak/>
         <w:t>Ejercicio 3</w:t>
       </w:r>
       <w:r>
+        <w:t>A</w:t>
+      </w:r>
+      <w:r>
         <w:t>:</w:t>
       </w:r>
       <w:r>
@@ -3839,7 +5443,7 @@
         <w:br/>
         <w:t>Test para determinar si se ha alcanzado el objetivo</w:t>
       </w:r>
-      <w:bookmarkEnd w:id="9"/>
+      <w:bookmarkEnd w:id="10"/>
     </w:p>
     <w:p>
       <w:pPr>
@@ -3848,38 +5452,1435 @@
           <w:lang w:val="en-US"/>
         </w:rPr>
       </w:pPr>
-      <w:bookmarkStart w:id="10" w:name="_Toc509764322"/>
+      <w:bookmarkStart w:id="11" w:name="_Toc509768264"/>
       <w:r>
         <w:rPr>
           <w:lang w:val="en-US"/>
         </w:rPr>
         <w:t>Código</w:t>
       </w:r>
-      <w:bookmarkEnd w:id="10"/>
-    </w:p>
-    <w:p>
-      <w:pPr>
-        <w:pStyle w:val="Code"/>
-      </w:pPr>
+      <w:bookmarkEnd w:id="11"/>
+    </w:p>
+    <w:p>
+      <w:pPr>
+        <w:pStyle w:val="Code"/>
+        <w:rPr>
+          <w:lang w:val="en-US"/>
+        </w:rPr>
+      </w:pPr>
+      <w:r>
+        <w:rPr>
+          <w:lang w:val="en-US"/>
+        </w:rPr>
+        <w:t>;;;;;;;;;;;;;;;;;;;;;;;;;;;;;;;;;;;;;;;;;;;;;;;;;;;;;;;;;;;;;;;;;;;;;;;;;</w:t>
+      </w:r>
+    </w:p>
+    <w:p>
+      <w:pPr>
+        <w:pStyle w:val="Code"/>
+        <w:rPr>
+          <w:lang w:val="en-US"/>
+        </w:rPr>
+      </w:pPr>
+      <w:r>
+        <w:rPr>
+          <w:lang w:val="en-US"/>
+        </w:rPr>
+        <w:t>;;</w:t>
+      </w:r>
+    </w:p>
+    <w:p>
+      <w:pPr>
+        <w:pStyle w:val="Code"/>
+        <w:rPr>
+          <w:lang w:val="en-US"/>
+        </w:rPr>
+      </w:pPr>
+      <w:proofErr w:type="gramStart"/>
+      <w:r>
+        <w:rPr>
+          <w:lang w:val="en-US"/>
+        </w:rPr>
+        <w:t>;;</w:t>
+      </w:r>
+      <w:proofErr w:type="gramEnd"/>
+      <w:r>
+        <w:rPr>
+          <w:lang w:val="en-US"/>
+        </w:rPr>
+        <w:t xml:space="preserve"> BEGIN: Exercise 3A -- Goal test</w:t>
+      </w:r>
+    </w:p>
+    <w:p>
+      <w:pPr>
+        <w:pStyle w:val="Code"/>
+        <w:rPr>
+          <w:lang w:val="en-US"/>
+        </w:rPr>
+      </w:pPr>
+      <w:r>
+        <w:rPr>
+          <w:lang w:val="en-US"/>
+        </w:rPr>
+        <w:t>;;</w:t>
+      </w:r>
+    </w:p>
+    <w:p>
+      <w:pPr>
+        <w:pStyle w:val="Code"/>
+        <w:rPr>
+          <w:lang w:val="en-US"/>
+        </w:rPr>
+      </w:pPr>
+    </w:p>
+    <w:p>
+      <w:pPr>
+        <w:pStyle w:val="Code"/>
+      </w:pPr>
+      <w:r>
+        <w:t>;;;;;;;;;;;;;;;;;;;;;;;;;;;;;;;;;;;;;;;;;;;;;;;;;;;;;;;;;;;;;;;;;;;</w:t>
+      </w:r>
+    </w:p>
+    <w:p>
+      <w:pPr>
+        <w:pStyle w:val="Code"/>
+      </w:pPr>
+      <w:r>
+        <w:t xml:space="preserve">;; </w:t>
+      </w:r>
+    </w:p>
+    <w:p>
+      <w:pPr>
+        <w:pStyle w:val="Code"/>
+      </w:pPr>
+      <w:proofErr w:type="gramStart"/>
+      <w:r>
+        <w:t>;;</w:t>
+      </w:r>
+      <w:proofErr w:type="gramEnd"/>
+      <w:r>
+        <w:t xml:space="preserve"> Comprueba si el nodo pasado como argumento es un estado objetivo.</w:t>
+      </w:r>
+    </w:p>
+    <w:p>
+      <w:pPr>
+        <w:pStyle w:val="Code"/>
+      </w:pPr>
+      <w:r>
+        <w:t>;;</w:t>
+      </w:r>
+    </w:p>
+    <w:p>
+      <w:pPr>
+        <w:pStyle w:val="Code"/>
+      </w:pPr>
+      <w:proofErr w:type="gramStart"/>
+      <w:r>
+        <w:t>;;</w:t>
+      </w:r>
+      <w:proofErr w:type="gramEnd"/>
+      <w:r>
+        <w:t xml:space="preserve">  Input:</w:t>
+      </w:r>
+    </w:p>
+    <w:p>
+      <w:pPr>
+        <w:pStyle w:val="Code"/>
+      </w:pPr>
+      <w:proofErr w:type="gramStart"/>
+      <w:r>
+        <w:t>;;</w:t>
+      </w:r>
+      <w:proofErr w:type="gramEnd"/>
+      <w:r>
+        <w:t xml:space="preserve">    nodo: nodo que representa un estado de búsqueda (el planeta actual).</w:t>
+      </w:r>
+    </w:p>
+    <w:p>
+      <w:pPr>
+        <w:pStyle w:val="Code"/>
+      </w:pPr>
+      <w:proofErr w:type="gramStart"/>
+      <w:r>
+        <w:t>;;</w:t>
+      </w:r>
+      <w:proofErr w:type="gramEnd"/>
+      <w:r>
+        <w:t xml:space="preserve">    </w:t>
+      </w:r>
+      <w:proofErr w:type="spellStart"/>
+      <w:r>
+        <w:t>planets-destination</w:t>
+      </w:r>
+      <w:proofErr w:type="spellEnd"/>
+      <w:r>
+        <w:t>: lista de nombres de los planetas destino.</w:t>
+      </w:r>
+    </w:p>
+    <w:p>
+      <w:pPr>
+        <w:pStyle w:val="Code"/>
+      </w:pPr>
+      <w:proofErr w:type="gramStart"/>
+      <w:r>
+        <w:t>;;</w:t>
+      </w:r>
+      <w:proofErr w:type="gramEnd"/>
+      <w:r>
+        <w:t xml:space="preserve">    </w:t>
+      </w:r>
+      <w:proofErr w:type="spellStart"/>
+      <w:r>
+        <w:t>planets-mandatory</w:t>
+      </w:r>
+      <w:proofErr w:type="spellEnd"/>
+      <w:r>
+        <w:t>: lista de nombres de los planetas obligatorios.</w:t>
+      </w:r>
+    </w:p>
+    <w:p>
+      <w:pPr>
+        <w:pStyle w:val="Code"/>
+      </w:pPr>
+      <w:r>
+        <w:t>;;</w:t>
+      </w:r>
+    </w:p>
+    <w:p>
+      <w:pPr>
+        <w:pStyle w:val="Code"/>
+      </w:pPr>
+      <w:proofErr w:type="gramStart"/>
+      <w:r>
+        <w:t>;;</w:t>
+      </w:r>
+      <w:proofErr w:type="gramEnd"/>
+      <w:r>
+        <w:t xml:space="preserve">  </w:t>
+      </w:r>
+      <w:proofErr w:type="spellStart"/>
+      <w:r>
+        <w:t>Returns</w:t>
+      </w:r>
+      <w:proofErr w:type="spellEnd"/>
+      <w:r>
+        <w:t>:</w:t>
+      </w:r>
+    </w:p>
+    <w:p>
+      <w:pPr>
+        <w:pStyle w:val="Code"/>
+      </w:pPr>
+      <w:proofErr w:type="gramStart"/>
+      <w:r>
+        <w:t>;;</w:t>
+      </w:r>
+      <w:proofErr w:type="gramEnd"/>
+      <w:r>
+        <w:t xml:space="preserve">    T si el nodo es un estado objetivo, NIL si no.</w:t>
+      </w:r>
+    </w:p>
+    <w:p>
+      <w:pPr>
+        <w:pStyle w:val="Code"/>
+        <w:rPr>
+          <w:lang w:val="en-US"/>
+        </w:rPr>
+      </w:pPr>
+      <w:r>
+        <w:rPr>
+          <w:lang w:val="en-US"/>
+        </w:rPr>
+        <w:t>(</w:t>
+      </w:r>
+      <w:proofErr w:type="spellStart"/>
+      <w:r>
+        <w:rPr>
+          <w:lang w:val="en-US"/>
+        </w:rPr>
+        <w:t>defun</w:t>
+      </w:r>
+      <w:proofErr w:type="spellEnd"/>
+      <w:r>
+        <w:rPr>
+          <w:lang w:val="en-US"/>
+        </w:rPr>
+        <w:t xml:space="preserve"> f-goal-test-galaxy (node planets-destination planets-mandatory)</w:t>
+      </w:r>
+    </w:p>
+    <w:p>
+      <w:pPr>
+        <w:pStyle w:val="Code"/>
+      </w:pPr>
+      <w:r>
+        <w:rPr>
+          <w:lang w:val="en-US"/>
+        </w:rPr>
+        <w:t xml:space="preserve">  </w:t>
+      </w:r>
+      <w:proofErr w:type="gramStart"/>
+      <w:r>
+        <w:t>;Si</w:t>
+      </w:r>
+      <w:proofErr w:type="gramEnd"/>
+      <w:r>
+        <w:t xml:space="preserve"> el nodo está entre la lista de planetas destino,</w:t>
+      </w:r>
+    </w:p>
+    <w:p>
+      <w:pPr>
+        <w:pStyle w:val="Code"/>
+      </w:pPr>
+      <w:r>
+        <w:t xml:space="preserve">  </w:t>
+      </w:r>
+      <w:proofErr w:type="gramStart"/>
+      <w:r>
+        <w:t>;comprueba</w:t>
+      </w:r>
+      <w:proofErr w:type="gramEnd"/>
+      <w:r>
+        <w:t xml:space="preserve"> que los nodos antecesores hayan pasado por</w:t>
+      </w:r>
+    </w:p>
+    <w:p>
+      <w:pPr>
+        <w:pStyle w:val="Code"/>
+        <w:rPr>
+          <w:lang w:val="en-US"/>
+        </w:rPr>
+      </w:pPr>
+      <w:r>
+        <w:t xml:space="preserve">  </w:t>
+      </w:r>
+      <w:proofErr w:type="gramStart"/>
       <w:r>
         <w:rPr>
           <w:lang w:val="en-US"/>
         </w:rPr>
         <w:t>;</w:t>
       </w:r>
+      <w:proofErr w:type="spellStart"/>
+      <w:r>
+        <w:rPr>
+          <w:lang w:val="en-US"/>
+        </w:rPr>
+        <w:t>los</w:t>
+      </w:r>
+      <w:proofErr w:type="spellEnd"/>
+      <w:proofErr w:type="gramEnd"/>
+      <w:r>
+        <w:rPr>
+          <w:lang w:val="en-US"/>
+        </w:rPr>
+        <w:t xml:space="preserve"> </w:t>
+      </w:r>
+      <w:proofErr w:type="spellStart"/>
+      <w:r>
+        <w:rPr>
+          <w:lang w:val="en-US"/>
+        </w:rPr>
+        <w:t>planetas</w:t>
+      </w:r>
+      <w:proofErr w:type="spellEnd"/>
+      <w:r>
+        <w:rPr>
+          <w:lang w:val="en-US"/>
+        </w:rPr>
+        <w:t xml:space="preserve"> </w:t>
+      </w:r>
+      <w:proofErr w:type="spellStart"/>
+      <w:r>
+        <w:rPr>
+          <w:lang w:val="en-US"/>
+        </w:rPr>
+        <w:t>obligatorios</w:t>
+      </w:r>
+      <w:proofErr w:type="spellEnd"/>
+      <w:r>
+        <w:rPr>
+          <w:lang w:val="en-US"/>
+        </w:rPr>
+        <w:t>.</w:t>
+      </w:r>
+    </w:p>
+    <w:p>
+      <w:pPr>
+        <w:pStyle w:val="Code"/>
+        <w:rPr>
+          <w:lang w:val="en-US"/>
+        </w:rPr>
+      </w:pPr>
+      <w:r>
+        <w:rPr>
+          <w:lang w:val="en-US"/>
+        </w:rPr>
+        <w:t xml:space="preserve">  (if (member (node-state node) planets-destination)</w:t>
+      </w:r>
+    </w:p>
+    <w:p>
+      <w:pPr>
+        <w:pStyle w:val="Code"/>
+        <w:rPr>
+          <w:lang w:val="en-US"/>
+        </w:rPr>
+      </w:pPr>
+      <w:r>
+        <w:rPr>
+          <w:lang w:val="en-US"/>
+        </w:rPr>
+        <w:t xml:space="preserve">      ;(f-mandatory-test node planets-mandatory)</w:t>
+      </w:r>
+    </w:p>
+    <w:p>
+      <w:pPr>
+        <w:pStyle w:val="Code"/>
+      </w:pPr>
+      <w:r>
+        <w:rPr>
+          <w:lang w:val="en-US"/>
+        </w:rPr>
+        <w:t xml:space="preserve">      </w:t>
+      </w:r>
+      <w:r>
+        <w:t>(f-</w:t>
+      </w:r>
+      <w:proofErr w:type="spellStart"/>
+      <w:r>
+        <w:t>mandatory</w:t>
+      </w:r>
+      <w:proofErr w:type="spellEnd"/>
+      <w:r>
+        <w:t>-test (</w:t>
+      </w:r>
+      <w:proofErr w:type="spellStart"/>
+      <w:r>
+        <w:t>node-parent</w:t>
+      </w:r>
+      <w:proofErr w:type="spellEnd"/>
+      <w:r>
+        <w:t xml:space="preserve"> </w:t>
+      </w:r>
+      <w:proofErr w:type="spellStart"/>
+      <w:r>
+        <w:t>node</w:t>
+      </w:r>
+      <w:proofErr w:type="spellEnd"/>
+      <w:r>
+        <w:t xml:space="preserve">) </w:t>
+      </w:r>
+      <w:proofErr w:type="spellStart"/>
+      <w:r>
+        <w:t>planets-mandatory</w:t>
+      </w:r>
+      <w:proofErr w:type="spellEnd"/>
+      <w:proofErr w:type="gramStart"/>
+      <w:r>
+        <w:t>) ;Comprueba</w:t>
+      </w:r>
+      <w:proofErr w:type="gramEnd"/>
+      <w:r>
+        <w:t xml:space="preserve"> si los nodos padre corresponden</w:t>
+      </w:r>
+    </w:p>
+    <w:p>
+      <w:pPr>
+        <w:pStyle w:val="Code"/>
+      </w:pPr>
+      <w:r>
+        <w:t xml:space="preserve">    </w:t>
+      </w:r>
+      <w:proofErr w:type="spellStart"/>
+      <w:r>
+        <w:t>nil</w:t>
+      </w:r>
+      <w:proofErr w:type="spellEnd"/>
+      <w:proofErr w:type="gramStart"/>
+      <w:r>
+        <w:t xml:space="preserve">))   </w:t>
+      </w:r>
+      <w:proofErr w:type="gramEnd"/>
+      <w:r>
+        <w:t xml:space="preserve">                                                  ;a planetas obligatorios visitados.</w:t>
+      </w:r>
+    </w:p>
+    <w:p>
+      <w:pPr>
+        <w:pStyle w:val="Code"/>
+      </w:pPr>
+    </w:p>
+    <w:p>
+      <w:pPr>
+        <w:pStyle w:val="Code"/>
+      </w:pPr>
+      <w:r>
+        <w:t>;;;;;;;;;;;;;;;;;;;;;;;;;;;;;;;;;;;;;;;;;;;;;;;;;;;;;;;;;;;;;;;;;;;</w:t>
+      </w:r>
+    </w:p>
+    <w:p>
+      <w:pPr>
+        <w:pStyle w:val="Code"/>
+      </w:pPr>
+      <w:r>
+        <w:t xml:space="preserve">;; </w:t>
+      </w:r>
+    </w:p>
+    <w:p>
+      <w:pPr>
+        <w:pStyle w:val="Code"/>
+      </w:pPr>
+      <w:proofErr w:type="gramStart"/>
+      <w:r>
+        <w:t>;;</w:t>
+      </w:r>
+      <w:proofErr w:type="gramEnd"/>
+      <w:r>
+        <w:t xml:space="preserve"> Devuelve una lista de planetas obligatorios aún no visitados.</w:t>
+      </w:r>
+    </w:p>
+    <w:p>
+      <w:pPr>
+        <w:pStyle w:val="Code"/>
+      </w:pPr>
+      <w:r>
+        <w:t>;;</w:t>
+      </w:r>
+    </w:p>
+    <w:p>
+      <w:pPr>
+        <w:pStyle w:val="Code"/>
+      </w:pPr>
+      <w:proofErr w:type="gramStart"/>
+      <w:r>
+        <w:t>;;</w:t>
+      </w:r>
+      <w:proofErr w:type="gramEnd"/>
+      <w:r>
+        <w:t xml:space="preserve">  Input:</w:t>
+      </w:r>
+    </w:p>
+    <w:p>
+      <w:pPr>
+        <w:pStyle w:val="Code"/>
+      </w:pPr>
+      <w:proofErr w:type="gramStart"/>
+      <w:r>
+        <w:t>;;</w:t>
+      </w:r>
+      <w:proofErr w:type="gramEnd"/>
+      <w:r>
+        <w:t xml:space="preserve">    </w:t>
+      </w:r>
+      <w:proofErr w:type="spellStart"/>
+      <w:r>
+        <w:t>node</w:t>
+      </w:r>
+      <w:proofErr w:type="spellEnd"/>
+      <w:r>
+        <w:t>: nodo que representa un estado de búsqueda (el planeta actual).</w:t>
+      </w:r>
+    </w:p>
+    <w:p>
+      <w:pPr>
+        <w:pStyle w:val="Code"/>
+      </w:pPr>
+      <w:proofErr w:type="gramStart"/>
+      <w:r>
+        <w:t>;;</w:t>
+      </w:r>
+      <w:proofErr w:type="gramEnd"/>
+      <w:r>
+        <w:t xml:space="preserve">    </w:t>
+      </w:r>
+      <w:proofErr w:type="spellStart"/>
+      <w:r>
+        <w:t>planets-mandatory</w:t>
+      </w:r>
+      <w:proofErr w:type="spellEnd"/>
+      <w:r>
+        <w:t>: lista de nombres de los planetas obligatorios.</w:t>
+      </w:r>
+    </w:p>
+    <w:p>
+      <w:pPr>
+        <w:pStyle w:val="Code"/>
+      </w:pPr>
+      <w:r>
+        <w:t>;;</w:t>
+      </w:r>
+    </w:p>
+    <w:p>
+      <w:pPr>
+        <w:pStyle w:val="Code"/>
+      </w:pPr>
+      <w:proofErr w:type="gramStart"/>
+      <w:r>
+        <w:t>;;</w:t>
+      </w:r>
+      <w:proofErr w:type="gramEnd"/>
+      <w:r>
+        <w:t xml:space="preserve">  </w:t>
+      </w:r>
+      <w:proofErr w:type="spellStart"/>
+      <w:r>
+        <w:t>Returns</w:t>
+      </w:r>
+      <w:proofErr w:type="spellEnd"/>
+      <w:r>
+        <w:t>:</w:t>
+      </w:r>
+    </w:p>
+    <w:p>
+      <w:pPr>
+        <w:pStyle w:val="Code"/>
+      </w:pPr>
+      <w:proofErr w:type="gramStart"/>
+      <w:r>
+        <w:t>;;</w:t>
+      </w:r>
+      <w:proofErr w:type="gramEnd"/>
+      <w:r>
+        <w:t xml:space="preserve">    Lista con los nombres de los planetas obligatorios que aún </w:t>
+      </w:r>
+    </w:p>
+    <w:p>
+      <w:pPr>
+        <w:pStyle w:val="Code"/>
+      </w:pPr>
+      <w:proofErr w:type="gramStart"/>
+      <w:r>
+        <w:t>;;</w:t>
+      </w:r>
+      <w:proofErr w:type="gramEnd"/>
+      <w:r>
+        <w:t xml:space="preserve">    queden por visitar, o NIL si se han visitado todos.</w:t>
+      </w:r>
+    </w:p>
+    <w:p>
+      <w:pPr>
+        <w:pStyle w:val="Code"/>
+        <w:rPr>
+          <w:lang w:val="en-US"/>
+        </w:rPr>
+      </w:pPr>
+      <w:r>
+        <w:rPr>
+          <w:lang w:val="en-US"/>
+        </w:rPr>
+        <w:t>(</w:t>
+      </w:r>
+      <w:proofErr w:type="spellStart"/>
+      <w:r>
+        <w:rPr>
+          <w:lang w:val="en-US"/>
+        </w:rPr>
+        <w:t>defun</w:t>
+      </w:r>
+      <w:proofErr w:type="spellEnd"/>
+      <w:r>
+        <w:rPr>
+          <w:lang w:val="en-US"/>
+        </w:rPr>
+        <w:t xml:space="preserve"> get-mandatory-planets-not-visited (node planets-mandatory)</w:t>
+      </w:r>
+    </w:p>
+    <w:p>
+      <w:pPr>
+        <w:pStyle w:val="Code"/>
+      </w:pPr>
+      <w:r>
+        <w:rPr>
+          <w:lang w:val="en-US"/>
+        </w:rPr>
+        <w:t xml:space="preserve">  </w:t>
+      </w:r>
+      <w:proofErr w:type="gramStart"/>
+      <w:r>
+        <w:t>;Si</w:t>
+      </w:r>
+      <w:proofErr w:type="gramEnd"/>
+      <w:r>
+        <w:t xml:space="preserve"> llegamos al nodo raíz, devolvemos</w:t>
+      </w:r>
+    </w:p>
+    <w:p>
+      <w:pPr>
+        <w:pStyle w:val="Code"/>
+      </w:pPr>
+      <w:r>
+        <w:t xml:space="preserve">  </w:t>
+      </w:r>
+      <w:proofErr w:type="gramStart"/>
+      <w:r>
+        <w:t>;la</w:t>
+      </w:r>
+      <w:proofErr w:type="gramEnd"/>
+      <w:r>
+        <w:t xml:space="preserve"> lista de planetas que quedan por visitar.</w:t>
+      </w:r>
+    </w:p>
+    <w:p>
+      <w:pPr>
+        <w:pStyle w:val="Code"/>
+      </w:pPr>
+      <w:r>
+        <w:t xml:space="preserve">  (</w:t>
+      </w:r>
+      <w:proofErr w:type="spellStart"/>
+      <w:r>
+        <w:t>if</w:t>
+      </w:r>
+      <w:proofErr w:type="spellEnd"/>
+      <w:r>
+        <w:t xml:space="preserve"> (</w:t>
+      </w:r>
+      <w:proofErr w:type="spellStart"/>
+      <w:r>
+        <w:t>null</w:t>
+      </w:r>
+      <w:proofErr w:type="spellEnd"/>
+      <w:r>
+        <w:t xml:space="preserve"> </w:t>
+      </w:r>
+      <w:proofErr w:type="spellStart"/>
+      <w:r>
+        <w:t>node</w:t>
+      </w:r>
+      <w:proofErr w:type="spellEnd"/>
+      <w:r>
+        <w:t>)</w:t>
+      </w:r>
+    </w:p>
+    <w:p>
+      <w:pPr>
+        <w:pStyle w:val="Code"/>
+      </w:pPr>
+      <w:r>
+        <w:t xml:space="preserve">      </w:t>
+      </w:r>
+      <w:proofErr w:type="spellStart"/>
+      <w:r>
+        <w:t>planets-mandatory</w:t>
+      </w:r>
+      <w:proofErr w:type="spellEnd"/>
+    </w:p>
+    <w:p>
+      <w:pPr>
+        <w:pStyle w:val="Code"/>
+      </w:pPr>
+      <w:r>
+        <w:t xml:space="preserve">    </w:t>
+      </w:r>
+      <w:proofErr w:type="gramStart"/>
+      <w:r>
+        <w:t>;Si</w:t>
+      </w:r>
+      <w:proofErr w:type="gramEnd"/>
+      <w:r>
+        <w:t xml:space="preserve"> aún no hemos llegado al nodo raíz, comprueba si el nodo actual</w:t>
+      </w:r>
+    </w:p>
+    <w:p>
+      <w:pPr>
+        <w:pStyle w:val="Code"/>
+        <w:rPr>
+          <w:lang w:val="en-US"/>
+        </w:rPr>
+      </w:pPr>
+      <w:r>
+        <w:t xml:space="preserve">    </w:t>
+      </w:r>
+      <w:proofErr w:type="gramStart"/>
+      <w:r>
+        <w:rPr>
+          <w:lang w:val="en-US"/>
+        </w:rPr>
+        <w:t>;</w:t>
+      </w:r>
+      <w:proofErr w:type="spellStart"/>
+      <w:r>
+        <w:rPr>
+          <w:lang w:val="en-US"/>
+        </w:rPr>
+        <w:t>es</w:t>
+      </w:r>
+      <w:proofErr w:type="spellEnd"/>
+      <w:proofErr w:type="gramEnd"/>
+      <w:r>
+        <w:rPr>
+          <w:lang w:val="en-US"/>
+        </w:rPr>
+        <w:t xml:space="preserve"> un </w:t>
+      </w:r>
+      <w:proofErr w:type="spellStart"/>
+      <w:r>
+        <w:rPr>
+          <w:lang w:val="en-US"/>
+        </w:rPr>
+        <w:t>planeta</w:t>
+      </w:r>
+      <w:proofErr w:type="spellEnd"/>
+      <w:r>
+        <w:rPr>
+          <w:lang w:val="en-US"/>
+        </w:rPr>
+        <w:t xml:space="preserve"> </w:t>
+      </w:r>
+      <w:proofErr w:type="spellStart"/>
+      <w:r>
+        <w:rPr>
+          <w:lang w:val="en-US"/>
+        </w:rPr>
+        <w:t>obligatorio</w:t>
+      </w:r>
+      <w:proofErr w:type="spellEnd"/>
+      <w:r>
+        <w:rPr>
+          <w:lang w:val="en-US"/>
+        </w:rPr>
+        <w:t>.</w:t>
+      </w:r>
+    </w:p>
+    <w:p>
+      <w:pPr>
+        <w:pStyle w:val="Code"/>
+        <w:rPr>
+          <w:lang w:val="en-US"/>
+        </w:rPr>
+      </w:pPr>
+      <w:r>
+        <w:rPr>
+          <w:lang w:val="en-US"/>
+        </w:rPr>
+        <w:t xml:space="preserve">    (if (member (node-state node) planets-</w:t>
+      </w:r>
+      <w:proofErr w:type="gramStart"/>
+      <w:r>
+        <w:rPr>
+          <w:lang w:val="en-US"/>
+        </w:rPr>
+        <w:t>mandatory :test</w:t>
+      </w:r>
+      <w:proofErr w:type="gramEnd"/>
+      <w:r>
+        <w:rPr>
+          <w:lang w:val="en-US"/>
+        </w:rPr>
+        <w:t xml:space="preserve"> #'equal)</w:t>
+      </w:r>
+    </w:p>
+    <w:p>
+      <w:pPr>
+        <w:pStyle w:val="Code"/>
+      </w:pPr>
+      <w:r>
+        <w:rPr>
+          <w:lang w:val="en-US"/>
+        </w:rPr>
+        <w:t xml:space="preserve">        </w:t>
+      </w:r>
+      <w:proofErr w:type="gramStart"/>
+      <w:r>
+        <w:t>;Si</w:t>
+      </w:r>
+      <w:proofErr w:type="gramEnd"/>
+      <w:r>
+        <w:t xml:space="preserve"> es un planeta obligatorio, lo elimina de la lista y pasa a comprobar el nodo padre.</w:t>
+      </w:r>
+    </w:p>
+    <w:p>
+      <w:pPr>
+        <w:pStyle w:val="Code"/>
+        <w:rPr>
+          <w:lang w:val="en-US"/>
+        </w:rPr>
+      </w:pPr>
+      <w:r>
+        <w:t xml:space="preserve">        </w:t>
+      </w:r>
+      <w:r>
+        <w:rPr>
+          <w:lang w:val="en-US"/>
+        </w:rPr>
+        <w:t>(get-mandatory-planets-not-visited (node-parent node) (remove (node-state node) planets-mandatory))</w:t>
+      </w:r>
+    </w:p>
+    <w:p>
+      <w:pPr>
+        <w:pStyle w:val="Code"/>
+      </w:pPr>
+      <w:r>
+        <w:rPr>
+          <w:lang w:val="en-US"/>
+        </w:rPr>
+        <w:t xml:space="preserve">      </w:t>
+      </w:r>
+      <w:proofErr w:type="gramStart"/>
+      <w:r>
+        <w:t>;Si</w:t>
+      </w:r>
+      <w:proofErr w:type="gramEnd"/>
+      <w:r>
+        <w:t xml:space="preserve"> no es obligatorio, pasa a comprobar el nodo padre directamente.</w:t>
+      </w:r>
+    </w:p>
+    <w:p>
+      <w:pPr>
+        <w:pStyle w:val="Code"/>
+        <w:rPr>
+          <w:lang w:val="en-US"/>
+        </w:rPr>
+      </w:pPr>
+      <w:r>
+        <w:t xml:space="preserve">      </w:t>
+      </w:r>
+      <w:r>
+        <w:rPr>
+          <w:lang w:val="en-US"/>
+        </w:rPr>
+        <w:t>(get-mandatory-planets-not-visited (node-parent node) planets-mandatory))))</w:t>
+      </w:r>
+    </w:p>
+    <w:p>
+      <w:pPr>
+        <w:pStyle w:val="Code"/>
+        <w:rPr>
+          <w:lang w:val="en-US"/>
+        </w:rPr>
+      </w:pPr>
+    </w:p>
+    <w:p>
+      <w:pPr>
+        <w:pStyle w:val="Code"/>
+      </w:pPr>
+      <w:r>
+        <w:t>;;;;;;;;;;;;;;;;;;;;;;;;;;;;;;;;;;;;;;;;;;;;;;;;;;;;;;;;;;;;;;;;;;;</w:t>
+      </w:r>
+    </w:p>
+    <w:p>
+      <w:pPr>
+        <w:pStyle w:val="Code"/>
+      </w:pPr>
+      <w:r>
+        <w:t xml:space="preserve">;; </w:t>
+      </w:r>
+    </w:p>
+    <w:p>
+      <w:pPr>
+        <w:pStyle w:val="Code"/>
+      </w:pPr>
+      <w:proofErr w:type="gramStart"/>
+      <w:r>
+        <w:t>;;</w:t>
+      </w:r>
+      <w:proofErr w:type="gramEnd"/>
+      <w:r>
+        <w:t xml:space="preserve"> Comprueba si en el camino del nodo raíz al nodo actual</w:t>
+      </w:r>
+    </w:p>
+    <w:p>
+      <w:pPr>
+        <w:pStyle w:val="Code"/>
+      </w:pPr>
+      <w:proofErr w:type="gramStart"/>
+      <w:r>
+        <w:t>;;</w:t>
+      </w:r>
+      <w:proofErr w:type="gramEnd"/>
+      <w:r>
+        <w:t xml:space="preserve"> se ha pasado por los planetas obligatorios.</w:t>
+      </w:r>
+    </w:p>
+    <w:p>
+      <w:pPr>
+        <w:pStyle w:val="Code"/>
+      </w:pPr>
+      <w:r>
+        <w:t>;;</w:t>
+      </w:r>
+    </w:p>
+    <w:p>
+      <w:pPr>
+        <w:pStyle w:val="Code"/>
+      </w:pPr>
+      <w:proofErr w:type="gramStart"/>
+      <w:r>
+        <w:t>;;</w:t>
+      </w:r>
+      <w:proofErr w:type="gramEnd"/>
+      <w:r>
+        <w:t xml:space="preserve">  Input:</w:t>
+      </w:r>
+    </w:p>
+    <w:p>
+      <w:pPr>
+        <w:pStyle w:val="Code"/>
+      </w:pPr>
+      <w:proofErr w:type="gramStart"/>
+      <w:r>
+        <w:t>;;</w:t>
+      </w:r>
+      <w:proofErr w:type="gramEnd"/>
+      <w:r>
+        <w:t xml:space="preserve">    nodo: nodo que representa un estado de búsqueda (el planeta actual).</w:t>
+      </w:r>
+    </w:p>
+    <w:p>
+      <w:pPr>
+        <w:pStyle w:val="Code"/>
+      </w:pPr>
+      <w:proofErr w:type="gramStart"/>
+      <w:r>
+        <w:t>;;</w:t>
+      </w:r>
+      <w:proofErr w:type="gramEnd"/>
+      <w:r>
+        <w:t xml:space="preserve">    </w:t>
+      </w:r>
+      <w:proofErr w:type="spellStart"/>
+      <w:r>
+        <w:t>planets-mandatory</w:t>
+      </w:r>
+      <w:proofErr w:type="spellEnd"/>
+      <w:r>
+        <w:t>: lista de nombres de los planetas obligatorios.</w:t>
+      </w:r>
+    </w:p>
+    <w:p>
+      <w:pPr>
+        <w:pStyle w:val="Code"/>
+      </w:pPr>
+      <w:r>
+        <w:t>;;</w:t>
+      </w:r>
+    </w:p>
+    <w:p>
+      <w:pPr>
+        <w:pStyle w:val="Code"/>
+      </w:pPr>
+      <w:proofErr w:type="gramStart"/>
+      <w:r>
+        <w:t>;;</w:t>
+      </w:r>
+      <w:proofErr w:type="gramEnd"/>
+      <w:r>
+        <w:t xml:space="preserve">  </w:t>
+      </w:r>
+      <w:proofErr w:type="spellStart"/>
+      <w:r>
+        <w:t>Returns</w:t>
+      </w:r>
+      <w:proofErr w:type="spellEnd"/>
+      <w:r>
+        <w:t>:</w:t>
+      </w:r>
+    </w:p>
+    <w:p>
+      <w:pPr>
+        <w:pStyle w:val="Code"/>
+      </w:pPr>
+      <w:proofErr w:type="gramStart"/>
+      <w:r>
+        <w:lastRenderedPageBreak/>
+        <w:t>;;</w:t>
+      </w:r>
+      <w:proofErr w:type="gramEnd"/>
+      <w:r>
+        <w:t xml:space="preserve">    T si se ha pasado por todos los nodos obligatorios, NIL si no.</w:t>
+      </w:r>
+    </w:p>
+    <w:p>
+      <w:pPr>
+        <w:pStyle w:val="Code"/>
+        <w:rPr>
+          <w:lang w:val="en-US"/>
+        </w:rPr>
+      </w:pPr>
+      <w:r>
+        <w:rPr>
+          <w:lang w:val="en-US"/>
+        </w:rPr>
+        <w:t>(</w:t>
+      </w:r>
+      <w:proofErr w:type="spellStart"/>
+      <w:r>
+        <w:rPr>
+          <w:lang w:val="en-US"/>
+        </w:rPr>
+        <w:t>defun</w:t>
+      </w:r>
+      <w:proofErr w:type="spellEnd"/>
+      <w:r>
+        <w:rPr>
+          <w:lang w:val="en-US"/>
+        </w:rPr>
+        <w:t xml:space="preserve"> f-mandatory-test (node planets-mandatory)</w:t>
+      </w:r>
+    </w:p>
+    <w:p>
+      <w:pPr>
+        <w:pStyle w:val="Code"/>
+      </w:pPr>
+      <w:r>
+        <w:rPr>
+          <w:lang w:val="en-US"/>
+        </w:rPr>
+        <w:t xml:space="preserve">  </w:t>
+      </w:r>
+      <w:proofErr w:type="gramStart"/>
+      <w:r>
+        <w:t>;Y</w:t>
+      </w:r>
+      <w:proofErr w:type="gramEnd"/>
+      <w:r>
+        <w:t xml:space="preserve"> la lista de planetas obligatorios está vacía,</w:t>
+      </w:r>
+    </w:p>
+    <w:p>
+      <w:pPr>
+        <w:pStyle w:val="Code"/>
+      </w:pPr>
+      <w:r>
+        <w:t xml:space="preserve">  </w:t>
+      </w:r>
+      <w:proofErr w:type="gramStart"/>
+      <w:r>
+        <w:t>;hemos</w:t>
+      </w:r>
+      <w:proofErr w:type="gramEnd"/>
+      <w:r>
+        <w:t xml:space="preserve"> pasado por todos los planetas obligatorios.</w:t>
+      </w:r>
+    </w:p>
+    <w:p>
+      <w:pPr>
+        <w:pStyle w:val="Code"/>
+        <w:rPr>
+          <w:lang w:val="en-US"/>
+        </w:rPr>
+      </w:pPr>
+      <w:r>
+        <w:t xml:space="preserve">  </w:t>
+      </w:r>
+      <w:r>
+        <w:rPr>
+          <w:lang w:val="en-US"/>
+        </w:rPr>
+        <w:t>(if (null (get-mandatory-planets-not-visited node planets-mandatory))</w:t>
+      </w:r>
+    </w:p>
+    <w:p>
+      <w:pPr>
+        <w:pStyle w:val="Code"/>
+      </w:pPr>
+      <w:r>
+        <w:rPr>
+          <w:lang w:val="en-US"/>
+        </w:rPr>
+        <w:t xml:space="preserve">      </w:t>
+      </w:r>
+      <w:r>
+        <w:t>T</w:t>
+      </w:r>
+    </w:p>
+    <w:p>
+      <w:pPr>
+        <w:pStyle w:val="Code"/>
+      </w:pPr>
+      <w:r>
+        <w:t xml:space="preserve">    </w:t>
+      </w:r>
+      <w:proofErr w:type="spellStart"/>
+      <w:r>
+        <w:t>nil</w:t>
+      </w:r>
+      <w:proofErr w:type="spellEnd"/>
+      <w:r>
+        <w:t>))</w:t>
+      </w:r>
+    </w:p>
+    <w:p>
+      <w:pPr>
+        <w:pStyle w:val="Code"/>
+        <w:rPr>
+          <w:lang w:val="en-US"/>
+        </w:rPr>
+      </w:pPr>
+      <w:r>
+        <w:rPr>
+          <w:lang w:val="en-US"/>
+        </w:rPr>
+        <w:softHyphen/>
+      </w:r>
+    </w:p>
+    <w:p>
+      <w:pPr>
+        <w:pStyle w:val="Code"/>
+        <w:rPr>
+          <w:lang w:val="en-US"/>
+        </w:rPr>
+      </w:pPr>
+      <w:r>
+        <w:rPr>
+          <w:lang w:val="en-US"/>
+        </w:rPr>
+        <w:t>;;</w:t>
+      </w:r>
+    </w:p>
+    <w:p>
+      <w:pPr>
+        <w:pStyle w:val="Code"/>
+        <w:rPr>
+          <w:lang w:val="en-US"/>
+        </w:rPr>
+      </w:pPr>
+      <w:proofErr w:type="gramStart"/>
+      <w:r>
+        <w:rPr>
+          <w:lang w:val="en-US"/>
+        </w:rPr>
+        <w:t>;;</w:t>
+      </w:r>
+      <w:proofErr w:type="gramEnd"/>
+      <w:r>
+        <w:rPr>
+          <w:lang w:val="en-US"/>
+        </w:rPr>
+        <w:t xml:space="preserve"> END: Exercise 3A -- Goal test</w:t>
+      </w:r>
+    </w:p>
+    <w:p>
+      <w:pPr>
+        <w:pStyle w:val="Code"/>
+        <w:rPr>
+          <w:lang w:val="en-US"/>
+        </w:rPr>
+      </w:pPr>
+      <w:r>
+        <w:rPr>
+          <w:lang w:val="en-US"/>
+        </w:rPr>
+        <w:t>;;</w:t>
+      </w:r>
+    </w:p>
+    <w:p>
+      <w:pPr>
+        <w:pStyle w:val="Code"/>
+      </w:pPr>
+      <w:r>
+        <w:t>;;;;;;;;;;;;;;;;;;;;;;;;;;;;;;;;;;;;;;;;;;;;;;;;;;;;;;;;;;;;;;;;;;;;;;;;;</w:t>
+      </w:r>
     </w:p>
     <w:p>
       <w:pPr>
         <w:pStyle w:val="Heading3"/>
       </w:pPr>
-      <w:bookmarkStart w:id="11" w:name="_Toc509764323"/>
+      <w:bookmarkStart w:id="12" w:name="_Toc509768265"/>
       <w:r>
         <w:t>Comentario</w:t>
       </w:r>
-      <w:bookmarkEnd w:id="11"/>
-    </w:p>
-    <w:p>
-      <w:pPr>
+      <w:bookmarkEnd w:id="12"/>
+    </w:p>
+    <w:p>
+      <w:r>
+        <w:t xml:space="preserve">El ejercicio </w:t>
+      </w:r>
+    </w:p>
+    <w:p>
+      <w:pPr>
+        <w:jc w:val="left"/>
+        <w:rPr>
+          <w:rFonts w:asciiTheme="majorHAnsi" w:hAnsiTheme="majorHAnsi"/>
+          <w:sz w:val="24"/>
+        </w:rPr>
+      </w:pPr>
+      <w:r>
+        <w:rPr>
+          <w:rFonts w:asciiTheme="majorHAnsi" w:hAnsiTheme="majorHAnsi"/>
+          <w:sz w:val="24"/>
+        </w:rPr>
+        <w:br w:type="page"/>
+      </w:r>
+    </w:p>
+    <w:p>
+      <w:pPr>
+        <w:pStyle w:val="Heading1"/>
+      </w:pPr>
+      <w:bookmarkStart w:id="13" w:name="_Toc509768266"/>
+      <w:r>
+        <w:lastRenderedPageBreak/>
+        <w:t>Ejercicio 3</w:t>
+      </w:r>
+      <w:r>
+        <w:t>B</w:t>
+      </w:r>
+      <w:r>
+        <w:t>:</w:t>
+      </w:r>
+      <w:r>
+        <w:rPr>
+          <w:sz w:val="22"/>
+          <w:szCs w:val="22"/>
+        </w:rPr>
+        <w:t xml:space="preserve"> </w:t>
+      </w:r>
+      <w:r>
+        <w:rPr>
+          <w:sz w:val="22"/>
+          <w:szCs w:val="22"/>
+        </w:rPr>
+        <w:br/>
+        <w:t>Predicado para determinar la igualdad entre estados de búsqueda</w:t>
+      </w:r>
+      <w:bookmarkEnd w:id="13"/>
+    </w:p>
+    <w:p>
+      <w:pPr>
+        <w:pStyle w:val="Heading3"/>
+      </w:pPr>
+      <w:bookmarkStart w:id="14" w:name="_Toc509768267"/>
+      <w:r>
+        <w:t>Código</w:t>
+      </w:r>
+      <w:bookmarkEnd w:id="14"/>
+    </w:p>
+    <w:p>
+      <w:pPr>
+        <w:pStyle w:val="Code"/>
+      </w:pPr>
+      <w:r>
+        <w:t>;;</w:t>
+      </w:r>
+    </w:p>
+    <w:p>
+      <w:pPr>
+        <w:pStyle w:val="Heading3"/>
+      </w:pPr>
+      <w:bookmarkStart w:id="15" w:name="_Toc509768268"/>
+      <w:r>
+        <w:t>Comentario</w:t>
+      </w:r>
+      <w:bookmarkEnd w:id="15"/>
+    </w:p>
+    <w:p>
+      <w:r>
+        <w:t xml:space="preserve">El ejercicio </w:t>
+      </w:r>
+    </w:p>
+    <w:p>
+      <w:pPr>
+        <w:rPr>
+          <w:rFonts w:asciiTheme="majorHAnsi" w:hAnsiTheme="majorHAnsi"/>
+          <w:sz w:val="24"/>
+        </w:rPr>
+      </w:pPr>
+    </w:p>
+    <w:p>
+      <w:pPr>
+        <w:jc w:val="left"/>
+        <w:rPr>
+          <w:rFonts w:asciiTheme="majorHAnsi" w:hAnsiTheme="majorHAnsi"/>
+          <w:sz w:val="24"/>
+        </w:rPr>
+      </w:pPr>
+      <w:r>
+        <w:rPr>
+          <w:rFonts w:asciiTheme="majorHAnsi" w:hAnsiTheme="majorHAnsi"/>
+          <w:sz w:val="24"/>
+        </w:rPr>
+        <w:br w:type="page"/>
+      </w:r>
+    </w:p>
+    <w:p>
+      <w:pPr>
+        <w:pStyle w:val="Heading1"/>
+        <w:rPr>
+          <w:u w:val="single"/>
+        </w:rPr>
+      </w:pPr>
+      <w:bookmarkStart w:id="16" w:name="_Toc509768269"/>
+      <w:r>
+        <w:rPr>
+          <w:u w:val="single"/>
+        </w:rPr>
+        <w:lastRenderedPageBreak/>
+        <w:t>FORMALIZACIÓN DEL PROBLEMA</w:t>
+      </w:r>
+      <w:bookmarkEnd w:id="16"/>
+    </w:p>
+    <w:p>
+      <w:pPr>
+        <w:pStyle w:val="Heading1"/>
+      </w:pPr>
+      <w:bookmarkStart w:id="17" w:name="_Toc509768270"/>
+      <w:r>
+        <w:t>Ejercicio 4</w:t>
+      </w:r>
+      <w:r>
+        <w:t>:</w:t>
+      </w:r>
+      <w:r>
+        <w:rPr>
+          <w:sz w:val="22"/>
+          <w:szCs w:val="22"/>
+        </w:rPr>
+        <w:t xml:space="preserve"> </w:t>
+      </w:r>
+      <w:r>
+        <w:rPr>
+          <w:sz w:val="22"/>
+          <w:szCs w:val="22"/>
+        </w:rPr>
+        <w:br/>
+        <w:t>Representación LISP del problema</w:t>
+      </w:r>
+      <w:bookmarkEnd w:id="17"/>
+    </w:p>
+    <w:p>
+      <w:pPr>
+        <w:pStyle w:val="Heading3"/>
+        <w:rPr>
+          <w:lang w:val="en-US"/>
+        </w:rPr>
+      </w:pPr>
+      <w:bookmarkStart w:id="18" w:name="_Toc509768271"/>
+      <w:r>
+        <w:rPr>
+          <w:lang w:val="en-US"/>
+        </w:rPr>
+        <w:t>Código</w:t>
+      </w:r>
+      <w:bookmarkEnd w:id="18"/>
+    </w:p>
+    <w:p>
+      <w:pPr>
+        <w:pStyle w:val="Code"/>
+      </w:pPr>
+      <w:r>
+        <w:rPr>
+          <w:lang w:val="en-US"/>
+        </w:rPr>
+        <w:t>;;</w:t>
+      </w:r>
+    </w:p>
+    <w:p>
+      <w:pPr>
+        <w:pStyle w:val="Heading3"/>
+      </w:pPr>
+      <w:bookmarkStart w:id="19" w:name="_Toc509768272"/>
+      <w:r>
+        <w:t>Comentario</w:t>
+      </w:r>
+      <w:bookmarkEnd w:id="19"/>
+    </w:p>
+    <w:p>
+      <w:r>
+        <w:t xml:space="preserve">El ejercicio </w:t>
+      </w:r>
+    </w:p>
+    <w:p>
+      <w:pPr>
+        <w:jc w:val="left"/>
         <w:rPr>
           <w:rFonts w:asciiTheme="majorHAnsi" w:hAnsiTheme="majorHAnsi" w:cs="Consolas"/>
           <w:sz w:val="24"/>
@@ -3888,10 +6889,695 @@
       </w:pPr>
       <w:r>
         <w:rPr>
-          <w:rFonts w:asciiTheme="majorHAnsi" w:hAnsiTheme="majorHAnsi"/>
+          <w:rFonts w:asciiTheme="majorHAnsi" w:hAnsiTheme="majorHAnsi" w:cs="Consolas"/>
           <w:sz w:val="24"/>
-        </w:rPr>
+          <w:szCs w:val="24"/>
+        </w:rPr>
+        <w:br w:type="page"/>
+      </w:r>
+    </w:p>
+    <w:p>
+      <w:pPr>
+        <w:pStyle w:val="Heading1"/>
+      </w:pPr>
+      <w:bookmarkStart w:id="20" w:name="_Toc509768273"/>
+      <w:r>
+        <w:lastRenderedPageBreak/>
+        <w:t>Ejercicio 5</w:t>
+      </w:r>
+      <w:r>
+        <w:t>:</w:t>
+      </w:r>
+      <w:r>
+        <w:rPr>
+          <w:sz w:val="22"/>
+          <w:szCs w:val="22"/>
+        </w:rPr>
+        <w:t xml:space="preserve"> </w:t>
+      </w:r>
+      <w:r>
+        <w:rPr>
+          <w:sz w:val="22"/>
+          <w:szCs w:val="22"/>
+        </w:rPr>
+        <w:br/>
+        <w:t>Expandir nodo</w:t>
+      </w:r>
+      <w:bookmarkEnd w:id="20"/>
+    </w:p>
+    <w:p>
+      <w:pPr>
+        <w:pStyle w:val="Heading3"/>
+      </w:pPr>
+      <w:bookmarkStart w:id="21" w:name="_Toc509768274"/>
+      <w:r>
+        <w:t>Código</w:t>
+      </w:r>
+      <w:bookmarkEnd w:id="21"/>
+    </w:p>
+    <w:p>
+      <w:pPr>
+        <w:pStyle w:val="Code"/>
+      </w:pPr>
+      <w:r>
+        <w:t>;;</w:t>
+      </w:r>
+    </w:p>
+    <w:p>
+      <w:pPr>
+        <w:pStyle w:val="Heading3"/>
+      </w:pPr>
+      <w:bookmarkStart w:id="22" w:name="_Toc509768275"/>
+      <w:r>
+        <w:t>Comentario</w:t>
+      </w:r>
+      <w:bookmarkEnd w:id="22"/>
+    </w:p>
+    <w:p>
+      <w:r>
         <w:t xml:space="preserve">El ejercicio </w:t>
+      </w:r>
+    </w:p>
+    <w:p>
+      <w:pPr>
+        <w:jc w:val="left"/>
+        <w:rPr>
+          <w:rFonts w:asciiTheme="majorHAnsi" w:hAnsiTheme="majorHAnsi" w:cs="Consolas"/>
+          <w:sz w:val="24"/>
+          <w:szCs w:val="24"/>
+        </w:rPr>
+      </w:pPr>
+      <w:r>
+        <w:rPr>
+          <w:rFonts w:asciiTheme="majorHAnsi" w:hAnsiTheme="majorHAnsi" w:cs="Consolas"/>
+          <w:sz w:val="24"/>
+          <w:szCs w:val="24"/>
+        </w:rPr>
+        <w:br w:type="page"/>
+      </w:r>
+    </w:p>
+    <w:p>
+      <w:pPr>
+        <w:pStyle w:val="Heading1"/>
+      </w:pPr>
+      <w:bookmarkStart w:id="23" w:name="_Toc509768276"/>
+      <w:r>
+        <w:lastRenderedPageBreak/>
+        <w:t>Ejercicio 6</w:t>
+      </w:r>
+      <w:r>
+        <w:t>:</w:t>
+      </w:r>
+      <w:r>
+        <w:rPr>
+          <w:sz w:val="22"/>
+          <w:szCs w:val="22"/>
+        </w:rPr>
+        <w:t xml:space="preserve"> </w:t>
+      </w:r>
+      <w:r>
+        <w:rPr>
+          <w:sz w:val="22"/>
+          <w:szCs w:val="22"/>
+        </w:rPr>
+        <w:br/>
+        <w:t>Gestión de nodos</w:t>
+      </w:r>
+      <w:bookmarkEnd w:id="23"/>
+    </w:p>
+    <w:p>
+      <w:pPr>
+        <w:pStyle w:val="Heading3"/>
+        <w:rPr>
+          <w:lang w:val="en-US"/>
+        </w:rPr>
+      </w:pPr>
+      <w:bookmarkStart w:id="24" w:name="_Toc509768277"/>
+      <w:r>
+        <w:rPr>
+          <w:lang w:val="en-US"/>
+        </w:rPr>
+        <w:t>Código</w:t>
+      </w:r>
+      <w:bookmarkEnd w:id="24"/>
+    </w:p>
+    <w:p>
+      <w:pPr>
+        <w:pStyle w:val="Code"/>
+      </w:pPr>
+      <w:r>
+        <w:rPr>
+          <w:lang w:val="en-US"/>
+        </w:rPr>
+        <w:t>;;</w:t>
+      </w:r>
+    </w:p>
+    <w:p>
+      <w:pPr>
+        <w:pStyle w:val="Heading3"/>
+      </w:pPr>
+      <w:bookmarkStart w:id="25" w:name="_Toc509768278"/>
+      <w:r>
+        <w:t>Comentario</w:t>
+      </w:r>
+      <w:bookmarkEnd w:id="25"/>
+    </w:p>
+    <w:p>
+      <w:r>
+        <w:t xml:space="preserve">El ejercicio </w:t>
+      </w:r>
+    </w:p>
+    <w:p>
+      <w:pPr>
+        <w:jc w:val="left"/>
+        <w:rPr>
+          <w:rFonts w:asciiTheme="majorHAnsi" w:hAnsiTheme="majorHAnsi" w:cs="Consolas"/>
+          <w:sz w:val="24"/>
+          <w:szCs w:val="24"/>
+        </w:rPr>
+      </w:pPr>
+      <w:r>
+        <w:rPr>
+          <w:rFonts w:asciiTheme="majorHAnsi" w:hAnsiTheme="majorHAnsi" w:cs="Consolas"/>
+          <w:sz w:val="24"/>
+          <w:szCs w:val="24"/>
+        </w:rPr>
+        <w:br w:type="page"/>
+      </w:r>
+    </w:p>
+    <w:p>
+      <w:pPr>
+        <w:pStyle w:val="Heading1"/>
+      </w:pPr>
+      <w:bookmarkStart w:id="26" w:name="_Toc509768279"/>
+      <w:r>
+        <w:lastRenderedPageBreak/>
+        <w:t>Ejercicio 7</w:t>
+      </w:r>
+      <w:r>
+        <w:t>:</w:t>
+      </w:r>
+      <w:r>
+        <w:rPr>
+          <w:sz w:val="22"/>
+          <w:szCs w:val="22"/>
+        </w:rPr>
+        <w:t xml:space="preserve"> </w:t>
+      </w:r>
+      <w:r>
+        <w:rPr>
+          <w:sz w:val="22"/>
+          <w:szCs w:val="22"/>
+        </w:rPr>
+        <w:br/>
+        <w:t>Definir estrategia para la búsqueda A*</w:t>
+      </w:r>
+      <w:bookmarkEnd w:id="26"/>
+    </w:p>
+    <w:p>
+      <w:pPr>
+        <w:pStyle w:val="Heading3"/>
+        <w:rPr>
+          <w:lang w:val="en-US"/>
+        </w:rPr>
+      </w:pPr>
+      <w:bookmarkStart w:id="27" w:name="_Toc509768280"/>
+      <w:r>
+        <w:rPr>
+          <w:lang w:val="en-US"/>
+        </w:rPr>
+        <w:t>Código</w:t>
+      </w:r>
+      <w:bookmarkEnd w:id="27"/>
+    </w:p>
+    <w:p>
+      <w:pPr>
+        <w:pStyle w:val="Code"/>
+      </w:pPr>
+      <w:r>
+        <w:rPr>
+          <w:lang w:val="en-US"/>
+        </w:rPr>
+        <w:t>;;</w:t>
+      </w:r>
+    </w:p>
+    <w:p>
+      <w:pPr>
+        <w:pStyle w:val="Heading3"/>
+      </w:pPr>
+      <w:bookmarkStart w:id="28" w:name="_Toc509768281"/>
+      <w:r>
+        <w:t>Comentario</w:t>
+      </w:r>
+      <w:bookmarkEnd w:id="28"/>
+    </w:p>
+    <w:p>
+      <w:r>
+        <w:t xml:space="preserve">El ejercicio </w:t>
+      </w:r>
+    </w:p>
+    <w:p>
+      <w:pPr>
+        <w:jc w:val="left"/>
+        <w:rPr>
+          <w:rFonts w:asciiTheme="majorHAnsi" w:hAnsiTheme="majorHAnsi" w:cs="Consolas"/>
+          <w:sz w:val="24"/>
+          <w:szCs w:val="24"/>
+        </w:rPr>
+      </w:pPr>
+      <w:r>
+        <w:rPr>
+          <w:rFonts w:asciiTheme="majorHAnsi" w:hAnsiTheme="majorHAnsi" w:cs="Consolas"/>
+          <w:sz w:val="24"/>
+          <w:szCs w:val="24"/>
+        </w:rPr>
+        <w:br w:type="page"/>
+      </w:r>
+    </w:p>
+    <w:p>
+      <w:pPr>
+        <w:pStyle w:val="Heading1"/>
+      </w:pPr>
+      <w:bookmarkStart w:id="29" w:name="_Toc509768282"/>
+      <w:r>
+        <w:lastRenderedPageBreak/>
+        <w:t>Ejercicio 8</w:t>
+      </w:r>
+      <w:r>
+        <w:t>:</w:t>
+      </w:r>
+      <w:r>
+        <w:rPr>
+          <w:sz w:val="22"/>
+          <w:szCs w:val="22"/>
+        </w:rPr>
+        <w:t xml:space="preserve"> </w:t>
+      </w:r>
+      <w:r>
+        <w:rPr>
+          <w:sz w:val="22"/>
+          <w:szCs w:val="22"/>
+        </w:rPr>
+        <w:br/>
+        <w:t>Función de búsqueda</w:t>
+      </w:r>
+      <w:bookmarkEnd w:id="29"/>
+    </w:p>
+    <w:p>
+      <w:pPr>
+        <w:pStyle w:val="Heading3"/>
+        <w:rPr>
+          <w:lang w:val="en-US"/>
+        </w:rPr>
+      </w:pPr>
+      <w:bookmarkStart w:id="30" w:name="_Toc509768283"/>
+      <w:r>
+        <w:rPr>
+          <w:lang w:val="en-US"/>
+        </w:rPr>
+        <w:t>Código</w:t>
+      </w:r>
+      <w:bookmarkEnd w:id="30"/>
+    </w:p>
+    <w:p>
+      <w:pPr>
+        <w:pStyle w:val="Code"/>
+      </w:pPr>
+      <w:r>
+        <w:rPr>
+          <w:lang w:val="en-US"/>
+        </w:rPr>
+        <w:t>;;</w:t>
+      </w:r>
+    </w:p>
+    <w:p>
+      <w:pPr>
+        <w:pStyle w:val="Heading3"/>
+      </w:pPr>
+      <w:bookmarkStart w:id="31" w:name="_Toc509768284"/>
+      <w:r>
+        <w:t>Comentario</w:t>
+      </w:r>
+      <w:bookmarkEnd w:id="31"/>
+    </w:p>
+    <w:p>
+      <w:r>
+        <w:t xml:space="preserve">El ejercicio </w:t>
+      </w:r>
+    </w:p>
+    <w:p>
+      <w:pPr>
+        <w:jc w:val="left"/>
+        <w:rPr>
+          <w:rFonts w:asciiTheme="majorHAnsi" w:hAnsiTheme="majorHAnsi" w:cs="Consolas"/>
+          <w:sz w:val="24"/>
+          <w:szCs w:val="24"/>
+        </w:rPr>
+      </w:pPr>
+      <w:r>
+        <w:rPr>
+          <w:rFonts w:asciiTheme="majorHAnsi" w:hAnsiTheme="majorHAnsi" w:cs="Consolas"/>
+          <w:sz w:val="24"/>
+          <w:szCs w:val="24"/>
+        </w:rPr>
+        <w:br w:type="page"/>
+      </w:r>
+    </w:p>
+    <w:p>
+      <w:pPr>
+        <w:pStyle w:val="Heading1"/>
+      </w:pPr>
+      <w:bookmarkStart w:id="32" w:name="_Toc509768285"/>
+      <w:r>
+        <w:lastRenderedPageBreak/>
+        <w:t>Ejercicio 9</w:t>
+      </w:r>
+      <w:r>
+        <w:t>:</w:t>
+      </w:r>
+      <w:r>
+        <w:rPr>
+          <w:sz w:val="22"/>
+          <w:szCs w:val="22"/>
+        </w:rPr>
+        <w:t xml:space="preserve"> </w:t>
+      </w:r>
+      <w:r>
+        <w:rPr>
+          <w:sz w:val="22"/>
+          <w:szCs w:val="22"/>
+        </w:rPr>
+        <w:br/>
+        <w:t>Ver el camino seguido y la secuencia de acciones</w:t>
+      </w:r>
+      <w:bookmarkEnd w:id="32"/>
+    </w:p>
+    <w:p>
+      <w:pPr>
+        <w:pStyle w:val="Heading3"/>
+      </w:pPr>
+      <w:bookmarkStart w:id="33" w:name="_Toc509768286"/>
+      <w:r>
+        <w:t>Código</w:t>
+      </w:r>
+      <w:bookmarkEnd w:id="33"/>
+    </w:p>
+    <w:p>
+      <w:pPr>
+        <w:pStyle w:val="Code"/>
+      </w:pPr>
+      <w:r>
+        <w:t>;;</w:t>
+      </w:r>
+    </w:p>
+    <w:p>
+      <w:pPr>
+        <w:pStyle w:val="Heading3"/>
+      </w:pPr>
+      <w:bookmarkStart w:id="34" w:name="_Toc509768287"/>
+      <w:r>
+        <w:t>Comentario</w:t>
+      </w:r>
+      <w:bookmarkEnd w:id="34"/>
+    </w:p>
+    <w:p>
+      <w:r>
+        <w:t xml:space="preserve">El ejercicio </w:t>
+      </w:r>
+    </w:p>
+    <w:p>
+      <w:pPr>
+        <w:jc w:val="left"/>
+        <w:rPr>
+          <w:rFonts w:asciiTheme="majorHAnsi" w:hAnsiTheme="majorHAnsi" w:cs="Consolas"/>
+          <w:sz w:val="24"/>
+          <w:szCs w:val="24"/>
+        </w:rPr>
+      </w:pPr>
+      <w:r>
+        <w:rPr>
+          <w:rFonts w:asciiTheme="majorHAnsi" w:hAnsiTheme="majorHAnsi" w:cs="Consolas"/>
+          <w:sz w:val="24"/>
+          <w:szCs w:val="24"/>
+        </w:rPr>
+        <w:br w:type="page"/>
+      </w:r>
+    </w:p>
+    <w:p>
+      <w:pPr>
+        <w:pStyle w:val="Heading1"/>
+      </w:pPr>
+      <w:bookmarkStart w:id="35" w:name="_Toc509768288"/>
+      <w:r>
+        <w:lastRenderedPageBreak/>
+        <w:t>Ejercicio 10</w:t>
+      </w:r>
+      <w:r>
+        <w:t>:</w:t>
+      </w:r>
+      <w:r>
+        <w:rPr>
+          <w:sz w:val="22"/>
+          <w:szCs w:val="22"/>
+        </w:rPr>
+        <w:t xml:space="preserve"> </w:t>
+      </w:r>
+      <w:r>
+        <w:rPr>
+          <w:sz w:val="22"/>
+          <w:szCs w:val="22"/>
+        </w:rPr>
+        <w:br/>
+        <w:t>Otras estrategias de búsqueda</w:t>
+      </w:r>
+      <w:bookmarkEnd w:id="35"/>
+    </w:p>
+    <w:p>
+      <w:pPr>
+        <w:pStyle w:val="Heading3"/>
+      </w:pPr>
+      <w:bookmarkStart w:id="36" w:name="_Toc509768289"/>
+      <w:r>
+        <w:t>Código</w:t>
+      </w:r>
+      <w:bookmarkEnd w:id="36"/>
+    </w:p>
+    <w:p>
+      <w:pPr>
+        <w:pStyle w:val="Code"/>
+      </w:pPr>
+      <w:r>
+        <w:t>;;</w:t>
+      </w:r>
+    </w:p>
+    <w:p>
+      <w:pPr>
+        <w:pStyle w:val="Heading3"/>
+      </w:pPr>
+      <w:bookmarkStart w:id="37" w:name="_Toc509768290"/>
+      <w:r>
+        <w:t>Comentario</w:t>
+      </w:r>
+      <w:bookmarkEnd w:id="37"/>
+    </w:p>
+    <w:p>
+      <w:r>
+        <w:t xml:space="preserve">El ejercicio </w:t>
+      </w:r>
+    </w:p>
+    <w:p>
+      <w:pPr>
+        <w:jc w:val="left"/>
+        <w:rPr>
+          <w:rFonts w:asciiTheme="majorHAnsi" w:hAnsiTheme="majorHAnsi" w:cs="Consolas"/>
+          <w:sz w:val="24"/>
+          <w:szCs w:val="24"/>
+        </w:rPr>
+      </w:pPr>
+      <w:r>
+        <w:rPr>
+          <w:rFonts w:asciiTheme="majorHAnsi" w:hAnsiTheme="majorHAnsi" w:cs="Consolas"/>
+          <w:sz w:val="24"/>
+          <w:szCs w:val="24"/>
+        </w:rPr>
+        <w:br w:type="page"/>
+      </w:r>
+    </w:p>
+    <w:p>
+      <w:pPr>
+        <w:pStyle w:val="Heading1"/>
+      </w:pPr>
+      <w:bookmarkStart w:id="38" w:name="_Toc509768291"/>
+      <w:r>
+        <w:lastRenderedPageBreak/>
+        <w:t>Ejercicio 11</w:t>
+      </w:r>
+      <w:r>
+        <w:t>:</w:t>
+      </w:r>
+      <w:r>
+        <w:rPr>
+          <w:sz w:val="22"/>
+          <w:szCs w:val="22"/>
+        </w:rPr>
+        <w:t xml:space="preserve"> </w:t>
+      </w:r>
+      <w:r>
+        <w:rPr>
+          <w:sz w:val="22"/>
+          <w:szCs w:val="22"/>
+        </w:rPr>
+        <w:br/>
+      </w:r>
+      <w:r>
+        <w:rPr>
+          <w:sz w:val="22"/>
+          <w:szCs w:val="22"/>
+        </w:rPr>
+        <w:t>Ejercicios de reflexión</w:t>
+      </w:r>
+      <w:bookmarkEnd w:id="38"/>
+    </w:p>
+    <w:p>
+      <w:pPr>
+        <w:spacing w:after="0" w:line="240" w:lineRule="auto"/>
+        <w:jc w:val="left"/>
+        <w:rPr>
+          <w:b/>
+        </w:rPr>
+      </w:pPr>
+      <w:r>
+        <w:rPr>
+          <w:b/>
+        </w:rPr>
+        <w:t xml:space="preserve">1. ¿Por qué se ha realizado este diseño para resolver el problema de búsqueda? </w:t>
+      </w:r>
+    </w:p>
+    <w:p>
+      <w:pPr>
+        <w:spacing w:line="240" w:lineRule="auto"/>
+        <w:ind w:left="708"/>
+        <w:jc w:val="left"/>
+        <w:rPr>
+          <w:b/>
+        </w:rPr>
+      </w:pPr>
+      <w:r>
+        <w:rPr>
+          <w:b/>
+        </w:rPr>
+        <w:t xml:space="preserve">1.1 ¿Qué ventajas aporta? </w:t>
+      </w:r>
+      <w:r>
+        <w:rPr>
+          <w:b/>
+        </w:rPr>
+        <w:br/>
+      </w:r>
+      <w:r>
+        <w:rPr>
+          <w:b/>
+        </w:rPr>
+        <w:t xml:space="preserve">1.2 ¿Por qué se han utilizado funciones lambda para especificar el test objetivo, la heurística y los operadores del problema? </w:t>
+      </w:r>
+    </w:p>
+    <w:p>
+      <w:pPr>
+        <w:spacing w:line="240" w:lineRule="auto"/>
+        <w:rPr>
+          <w:b/>
+        </w:rPr>
+      </w:pPr>
+      <w:r>
+        <w:rPr>
+          <w:b/>
+        </w:rPr>
+        <w:t xml:space="preserve">2 </w:t>
+      </w:r>
+      <w:proofErr w:type="gramStart"/>
+      <w:r>
+        <w:rPr>
+          <w:b/>
+        </w:rPr>
+        <w:t>Sabiendo</w:t>
+      </w:r>
+      <w:proofErr w:type="gramEnd"/>
+      <w:r>
+        <w:rPr>
+          <w:b/>
+        </w:rPr>
+        <w:t xml:space="preserve"> que en cada nodo de búsqueda hay un campo “</w:t>
+      </w:r>
+      <w:proofErr w:type="spellStart"/>
+      <w:r>
+        <w:rPr>
+          <w:b/>
+        </w:rPr>
+        <w:t>parent</w:t>
+      </w:r>
+      <w:proofErr w:type="spellEnd"/>
+      <w:r>
+        <w:rPr>
+          <w:b/>
+        </w:rPr>
+        <w:t xml:space="preserve">”, que proporciona una referencia al nodo a partir del cual se ha generado el actual ¿es eficiente el uso de memoria? </w:t>
+      </w:r>
+    </w:p>
+    <w:p>
+      <w:pPr>
+        <w:spacing w:line="240" w:lineRule="auto"/>
+        <w:rPr>
+          <w:b/>
+        </w:rPr>
+      </w:pPr>
+      <w:r>
+        <w:rPr>
+          <w:b/>
+        </w:rPr>
+        <w:t xml:space="preserve">3 ¿Cuál es la complejidad espacial del algoritmo implementado? </w:t>
+      </w:r>
+    </w:p>
+    <w:p>
+      <w:pPr>
+        <w:spacing w:line="240" w:lineRule="auto"/>
+        <w:rPr>
+          <w:b/>
+        </w:rPr>
+      </w:pPr>
+      <w:r>
+        <w:rPr>
+          <w:b/>
+        </w:rPr>
+        <w:t xml:space="preserve">4 ¿Cuál es la complejidad temporal del algoritmo? </w:t>
+      </w:r>
+    </w:p>
+    <w:p>
+      <w:pPr>
+        <w:spacing w:line="240" w:lineRule="auto"/>
+        <w:rPr>
+          <w:rFonts w:asciiTheme="majorHAnsi" w:hAnsiTheme="majorHAnsi" w:cs="Consolas"/>
+          <w:b/>
+        </w:rPr>
+      </w:pPr>
+      <w:r>
+        <w:rPr>
+          <w:b/>
+        </w:rPr>
+        <w:t xml:space="preserve">5 </w:t>
+      </w:r>
+      <w:proofErr w:type="gramStart"/>
+      <w:r>
+        <w:rPr>
+          <w:b/>
+        </w:rPr>
+        <w:t>Indicad</w:t>
+      </w:r>
+      <w:proofErr w:type="gramEnd"/>
+      <w:r>
+        <w:rPr>
+          <w:b/>
+        </w:rPr>
+        <w:t xml:space="preserve"> qué partes del código se modificarían para limitar el número de veces que se puede utilizar la acción “navegar por agujeros de gusano” (bidireccionales).</w:t>
       </w:r>
     </w:p>
     <w:p>
@@ -3958,7 +7644,6 @@
         <w:docPartUnique/>
       </w:docPartObj>
     </w:sdtPr>
-    <w:sdtEndPr/>
     <w:sdtContent>
       <w:p>
         <w:pPr>
@@ -4033,7 +7718,7 @@
                                 <w:rPr>
                                   <w:noProof/>
                                 </w:rPr>
-                                <w:t>4</w:t>
+                                <w:t>16</w:t>
                               </w:r>
                               <w:r>
                                 <w:rPr>
@@ -4099,7 +7784,7 @@
                           <w:rPr>
                             <w:noProof/>
                           </w:rPr>
-                          <w:t>4</w:t>
+                          <w:t>16</w:t>
                         </w:r>
                         <w:r>
                           <w:rPr>
@@ -4184,7 +7869,7 @@
             </mc:Choice>
             <mc:Fallback>
               <w:pict>
-                <v:shapetype w14:anchorId="1192B334" id="_x0000_t32" coordsize="21600,21600" o:spt="32" o:oned="t" path="m,l21600,21600e" filled="f">
+                <v:shapetype w14:anchorId="6FB2FF33" id="_x0000_t32" coordsize="21600,21600" o:spt="32" o:oned="t" path="m,l21600,21600e" filled="f">
                   <v:path arrowok="t" fillok="f" o:connecttype="none"/>
                   <o:lock v:ext="edit" shapetype="t"/>
                 </v:shapetype>
@@ -4250,7 +7935,6 @@
         <w:dataBinding w:prefixMappings="xmlns:ns0='http://purl.org/dc/elements/1.1/' xmlns:ns1='http://schemas.openxmlformats.org/package/2006/metadata/core-properties' " w:xpath="/ns1:coreProperties[1]/ns0:title[1]" w:storeItemID="{6C3C8BC8-F283-45AE-878A-BAB7291924A1}"/>
         <w:text/>
       </w:sdtPr>
-      <w:sdtEndPr/>
       <w:sdtContent>
         <w:r>
           <w:rPr>
@@ -4292,7 +7976,6 @@
         <w:dataBinding w:prefixMappings="xmlns:ns0='http://purl.org/dc/elements/1.1/' xmlns:ns1='http://schemas.openxmlformats.org/package/2006/metadata/core-properties' " w:xpath="/ns1:coreProperties[1]/ns0:creator[1]" w:storeItemID="{6C3C8BC8-F283-45AE-878A-BAB7291924A1}"/>
         <w:text/>
       </w:sdtPr>
-      <w:sdtEndPr/>
       <w:sdtContent>
         <w:r>
           <w:rPr>
@@ -7791,7 +11474,6 @@
     <w:sig w:usb0="00000000" w:usb1="10000000" w:usb2="00000000" w:usb3="00000000" w:csb0="80000000" w:csb1="00000000"/>
   </w:font>
   <w:font w:name="Courier New">
-    <w:altName w:val="Courier New"/>
     <w:panose1 w:val="02070309020205020404"/>
     <w:charset w:val="00"/>
     <w:family w:val="modern"/>
@@ -7820,7 +11502,6 @@
     <w:sig w:usb0="E1002EFF" w:usb1="C000605B" w:usb2="00000029" w:usb3="00000000" w:csb0="000101FF" w:csb1="00000000"/>
   </w:font>
   <w:font w:name="Play">
-    <w:altName w:val="Play"/>
     <w:panose1 w:val="020B0000000000000000"/>
     <w:charset w:val="00"/>
     <w:family w:val="swiss"/>
@@ -7860,6 +11541,7 @@
   </w:compat>
   <w:rsids>
     <w:rsidRoot w:val="00F11116"/>
+    <w:rsid w:val="00424000"/>
     <w:rsid w:val="009A0C04"/>
     <w:rsid w:val="00E94BD4"/>
     <w:rsid w:val="00F11116"/>
@@ -8617,8 +12299,20 @@
 <b:Sources xmlns:b="http://schemas.openxmlformats.org/officeDocument/2006/bibliography" xmlns="http://schemas.openxmlformats.org/officeDocument/2006/bibliography" SelectedStyle="\APA.XSL" StyleName="APA"/>
 </file>
 
+<file path=customXml/item2.xml><?xml version="1.0" encoding="utf-8"?>
+<b:Sources xmlns:b="http://schemas.openxmlformats.org/officeDocument/2006/bibliography" xmlns="http://schemas.openxmlformats.org/officeDocument/2006/bibliography" SelectedStyle="\APA.XSL" StyleName="APA"/>
+</file>
+
 <file path=customXml/itemProps1.xml><?xml version="1.0" encoding="utf-8"?>
-<ds:datastoreItem xmlns:ds="http://schemas.openxmlformats.org/officeDocument/2006/customXml" ds:itemID="{CD36B1CE-06C7-4866-9038-7D7C471703BD}">
+<ds:datastoreItem xmlns:ds="http://schemas.openxmlformats.org/officeDocument/2006/customXml" ds:itemID="{9CEE7661-BD6D-498A-8A69-A4B30912A040}">
+  <ds:schemaRefs>
+    <ds:schemaRef ds:uri="http://schemas.openxmlformats.org/officeDocument/2006/bibliography"/>
+  </ds:schemaRefs>
+</ds:datastoreItem>
+</file>
+
+<file path=customXml/itemProps2.xml><?xml version="1.0" encoding="utf-8"?>
+<ds:datastoreItem xmlns:ds="http://schemas.openxmlformats.org/officeDocument/2006/customXml" ds:itemID="{45D5A763-D8A1-4E1F-9367-D4C127A27545}">
   <ds:schemaRefs>
     <ds:schemaRef ds:uri="http://schemas.openxmlformats.org/officeDocument/2006/bibliography"/>
   </ds:schemaRefs>

</xml_diff>